<commit_message>
Ajout page compte sur mobile + edit search
</commit_message>
<xml_diff>
--- a/Documents Word/Présentation projet mobile.docx
+++ b/Documents Word/Présentation projet mobile.docx
@@ -4,6 +4,9 @@
   <w:body>
     <w:p>
       <w:r>
+        <w:rPr>
+          <w:noProof/>
+        </w:rPr>
         <w:drawing>
           <wp:anchor distT="0" distB="0" distL="114300" distR="114300" simplePos="0" relativeHeight="251658240" behindDoc="0" locked="0" layoutInCell="1" allowOverlap="1" wp14:anchorId="4F87AA26" wp14:editId="489B9672">
             <wp:simplePos x="0" y="0"/>
@@ -88,6 +91,9 @@
     </w:p>
     <w:p>
       <w:r>
+        <w:rPr>
+          <w:noProof/>
+        </w:rPr>
         <w:drawing>
           <wp:anchor distT="0" distB="0" distL="114300" distR="114300" simplePos="0" relativeHeight="251660288" behindDoc="1" locked="0" layoutInCell="1" allowOverlap="1" wp14:anchorId="4BA52A31" wp14:editId="58E449D7">
             <wp:simplePos x="0" y="0"/>
@@ -145,6 +151,9 @@
         </w:drawing>
       </w:r>
       <w:r>
+        <w:rPr>
+          <w:noProof/>
+        </w:rPr>
         <w:drawing>
           <wp:anchor distT="0" distB="0" distL="114300" distR="114300" simplePos="0" relativeHeight="251659264" behindDoc="0" locked="0" layoutInCell="1" allowOverlap="1" wp14:anchorId="2F7B5E40" wp14:editId="5969B11E">
             <wp:simplePos x="0" y="0"/>
@@ -381,21 +390,22 @@
         <w:t>Présentation de l’application</w:t>
       </w:r>
     </w:p>
+    <w:p/>
     <w:p>
       <w:r>
         <w:rPr>
           <w:noProof/>
         </w:rPr>
         <w:drawing>
-          <wp:anchor distT="0" distB="0" distL="114300" distR="114300" simplePos="0" relativeHeight="251661312" behindDoc="0" locked="0" layoutInCell="1" allowOverlap="1" wp14:anchorId="5E6DEB11" wp14:editId="07DF101A">
+          <wp:anchor distT="0" distB="0" distL="114300" distR="114300" simplePos="0" relativeHeight="251661312" behindDoc="0" locked="0" layoutInCell="1" allowOverlap="1" wp14:anchorId="5E6DEB11" wp14:editId="531EA077">
             <wp:simplePos x="0" y="0"/>
             <wp:positionH relativeFrom="margin">
-              <wp:posOffset>-1118</wp:posOffset>
+              <wp:posOffset>895350</wp:posOffset>
             </wp:positionH>
             <wp:positionV relativeFrom="paragraph">
-              <wp:posOffset>216179</wp:posOffset>
+              <wp:posOffset>142240</wp:posOffset>
             </wp:positionV>
-            <wp:extent cx="1608083" cy="3376115"/>
+            <wp:extent cx="1124585" cy="2362200"/>
             <wp:effectExtent l="0" t="0" r="0" b="0"/>
             <wp:wrapNone/>
             <wp:docPr id="9" name="Image 9"/>
@@ -424,7 +434,7 @@
                   <pic:spPr>
                     <a:xfrm>
                       <a:off x="0" y="0"/>
-                      <a:ext cx="1608083" cy="3376115"/>
+                      <a:ext cx="1124585" cy="2362200"/>
                     </a:xfrm>
                     <a:prstGeom prst="rect">
                       <a:avLst/>
@@ -441,6 +451,2193 @@
             </wp14:sizeRelV>
           </wp:anchor>
         </w:drawing>
+      </w:r>
+      <w:r>
+        <w:rPr>
+          <w:noProof/>
+        </w:rPr>
+        <w:drawing>
+          <wp:anchor distT="0" distB="0" distL="114300" distR="114300" simplePos="0" relativeHeight="251667456" behindDoc="0" locked="0" layoutInCell="1" allowOverlap="1" wp14:anchorId="196A1005" wp14:editId="2772F113">
+            <wp:simplePos x="0" y="0"/>
+            <wp:positionH relativeFrom="margin">
+              <wp:posOffset>895350</wp:posOffset>
+            </wp:positionH>
+            <wp:positionV relativeFrom="paragraph">
+              <wp:posOffset>5590540</wp:posOffset>
+            </wp:positionV>
+            <wp:extent cx="1111250" cy="2332990"/>
+            <wp:effectExtent l="0" t="0" r="0" b="0"/>
+            <wp:wrapNone/>
+            <wp:docPr id="3" name="Image 3"/>
+            <wp:cNvGraphicFramePr>
+              <a:graphicFrameLocks xmlns:a="http://schemas.openxmlformats.org/drawingml/2006/main" noChangeAspect="1"/>
+            </wp:cNvGraphicFramePr>
+            <a:graphic xmlns:a="http://schemas.openxmlformats.org/drawingml/2006/main">
+              <a:graphicData uri="http://schemas.openxmlformats.org/drawingml/2006/picture">
+                <pic:pic xmlns:pic="http://schemas.openxmlformats.org/drawingml/2006/picture">
+                  <pic:nvPicPr>
+                    <pic:cNvPr id="0" name="Picture 2"/>
+                    <pic:cNvPicPr>
+                      <a:picLocks noChangeAspect="1" noChangeArrowheads="1"/>
+                    </pic:cNvPicPr>
+                  </pic:nvPicPr>
+                  <pic:blipFill>
+                    <a:blip r:embed="rId12" cstate="print">
+                      <a:extLst>
+                        <a:ext uri="{28A0092B-C50C-407E-A947-70E740481C1C}">
+                          <a14:useLocalDpi xmlns:a14="http://schemas.microsoft.com/office/drawing/2010/main" val="0"/>
+                        </a:ext>
+                      </a:extLst>
+                    </a:blip>
+                    <a:srcRect/>
+                    <a:stretch>
+                      <a:fillRect/>
+                    </a:stretch>
+                  </pic:blipFill>
+                  <pic:spPr bwMode="auto">
+                    <a:xfrm>
+                      <a:off x="0" y="0"/>
+                      <a:ext cx="1111250" cy="2332990"/>
+                    </a:xfrm>
+                    <a:prstGeom prst="rect">
+                      <a:avLst/>
+                    </a:prstGeom>
+                    <a:noFill/>
+                    <a:ln>
+                      <a:noFill/>
+                    </a:ln>
+                  </pic:spPr>
+                </pic:pic>
+              </a:graphicData>
+            </a:graphic>
+            <wp14:sizeRelH relativeFrom="margin">
+              <wp14:pctWidth>0</wp14:pctWidth>
+            </wp14:sizeRelH>
+            <wp14:sizeRelV relativeFrom="margin">
+              <wp14:pctHeight>0</wp14:pctHeight>
+            </wp14:sizeRelV>
+          </wp:anchor>
+        </w:drawing>
+      </w:r>
+    </w:p>
+    <w:p>
+      <w:r>
+        <w:rPr>
+          <w:noProof/>
+        </w:rPr>
+        <mc:AlternateContent>
+          <mc:Choice Requires="wps">
+            <w:drawing>
+              <wp:anchor distT="45720" distB="45720" distL="114300" distR="114300" simplePos="0" relativeHeight="251666432" behindDoc="0" locked="0" layoutInCell="1" allowOverlap="1" wp14:anchorId="0362BE31" wp14:editId="7DC2992A">
+                <wp:simplePos x="0" y="0"/>
+                <wp:positionH relativeFrom="margin">
+                  <wp:posOffset>2800350</wp:posOffset>
+                </wp:positionH>
+                <wp:positionV relativeFrom="paragraph">
+                  <wp:posOffset>3161665</wp:posOffset>
+                </wp:positionV>
+                <wp:extent cx="2360930" cy="1404620"/>
+                <wp:effectExtent l="0" t="0" r="3810" b="6350"/>
+                <wp:wrapNone/>
+                <wp:docPr id="2" name="Zone de texte 2"/>
+                <wp:cNvGraphicFramePr>
+                  <a:graphicFrameLocks xmlns:a="http://schemas.openxmlformats.org/drawingml/2006/main"/>
+                </wp:cNvGraphicFramePr>
+                <a:graphic xmlns:a="http://schemas.openxmlformats.org/drawingml/2006/main">
+                  <a:graphicData uri="http://schemas.microsoft.com/office/word/2010/wordprocessingShape">
+                    <wps:wsp>
+                      <wps:cNvSpPr txBox="1">
+                        <a:spLocks noChangeArrowheads="1"/>
+                      </wps:cNvSpPr>
+                      <wps:spPr bwMode="auto">
+                        <a:xfrm>
+                          <a:off x="0" y="0"/>
+                          <a:ext cx="2360930" cy="1404620"/>
+                        </a:xfrm>
+                        <a:prstGeom prst="rect">
+                          <a:avLst/>
+                        </a:prstGeom>
+                        <a:solidFill>
+                          <a:srgbClr val="FFFFFF"/>
+                        </a:solidFill>
+                        <a:ln w="9525">
+                          <a:noFill/>
+                          <a:miter lim="800000"/>
+                          <a:headEnd/>
+                          <a:tailEnd/>
+                        </a:ln>
+                      </wps:spPr>
+                      <wps:txbx>
+                        <w:txbxContent>
+                          <w:p>
+                            <w:pPr>
+                              <w:rPr>
+                                <w:rFonts w:ascii="Poppins" w:hAnsi="Poppins" w:cs="Poppins"/>
+                                <w:b/>
+                                <w:bCs/>
+                                <w:sz w:val="28"/>
+                                <w:szCs w:val="28"/>
+                              </w:rPr>
+                            </w:pPr>
+                            <w:r>
+                              <w:rPr>
+                                <w:rFonts w:ascii="Poppins" w:hAnsi="Poppins" w:cs="Poppins"/>
+                                <w:b/>
+                                <w:bCs/>
+                                <w:sz w:val="28"/>
+                                <w:szCs w:val="28"/>
+                              </w:rPr>
+                              <w:t>Page d</w:t>
+                            </w:r>
+                            <w:r>
+                              <w:rPr>
+                                <w:rFonts w:ascii="Poppins" w:hAnsi="Poppins" w:cs="Poppins"/>
+                                <w:b/>
+                                <w:bCs/>
+                                <w:sz w:val="28"/>
+                                <w:szCs w:val="28"/>
+                              </w:rPr>
+                              <w:t>’inscription</w:t>
+                            </w:r>
+                          </w:p>
+                          <w:p>
+                            <w:pPr>
+                              <w:rPr>
+                                <w:rFonts w:ascii="Poppins" w:hAnsi="Poppins" w:cs="Poppins"/>
+                              </w:rPr>
+                            </w:pPr>
+                            <w:r>
+                              <w:rPr>
+                                <w:rFonts w:ascii="Poppins" w:hAnsi="Poppins" w:cs="Poppins"/>
+                              </w:rPr>
+                              <w:t>Sur cette page, l’utilisateur pourra créer son compte en utilisant son adresse courriel.</w:t>
+                            </w:r>
+                          </w:p>
+                        </w:txbxContent>
+                      </wps:txbx>
+                      <wps:bodyPr rot="0" vert="horz" wrap="square" lIns="91440" tIns="45720" rIns="91440" bIns="45720" anchor="t" anchorCtr="0">
+                        <a:spAutoFit/>
+                      </wps:bodyPr>
+                    </wps:wsp>
+                  </a:graphicData>
+                </a:graphic>
+                <wp14:sizeRelH relativeFrom="margin">
+                  <wp14:pctWidth>40000</wp14:pctWidth>
+                </wp14:sizeRelH>
+                <wp14:sizeRelV relativeFrom="margin">
+                  <wp14:pctHeight>20000</wp14:pctHeight>
+                </wp14:sizeRelV>
+              </wp:anchor>
+            </w:drawing>
+          </mc:Choice>
+          <mc:Fallback>
+            <w:pict>
+              <v:shapetype w14:anchorId="0362BE31" id="_x0000_t202" coordsize="21600,21600" o:spt="202" path="m,l,21600r21600,l21600,xe">
+                <v:stroke joinstyle="miter"/>
+                <v:path gradientshapeok="t" o:connecttype="rect"/>
+              </v:shapetype>
+              <v:shape id="Zone de texte 2" o:spid="_x0000_s1026" type="#_x0000_t202" style="position:absolute;margin-left:220.5pt;margin-top:248.95pt;width:185.9pt;height:110.6pt;z-index:251666432;visibility:visible;mso-wrap-style:square;mso-width-percent:400;mso-height-percent:200;mso-wrap-distance-left:9pt;mso-wrap-distance-top:3.6pt;mso-wrap-distance-right:9pt;mso-wrap-distance-bottom:3.6pt;mso-position-horizontal:absolute;mso-position-horizontal-relative:margin;mso-position-vertical:absolute;mso-position-vertical-relative:text;mso-width-percent:400;mso-height-percent:200;mso-width-relative:margin;mso-height-relative:margin;v-text-anchor:top" o:gfxdata="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" stroked="f">
+                <v:textbox style="mso-fit-shape-to-text:t">
+                  <w:txbxContent>
+                    <w:p>
+                      <w:pPr>
+                        <w:rPr>
+                          <w:rFonts w:ascii="Poppins" w:hAnsi="Poppins" w:cs="Poppins"/>
+                          <w:b/>
+                          <w:bCs/>
+                          <w:sz w:val="28"/>
+                          <w:szCs w:val="28"/>
+                        </w:rPr>
+                      </w:pPr>
+                      <w:r>
+                        <w:rPr>
+                          <w:rFonts w:ascii="Poppins" w:hAnsi="Poppins" w:cs="Poppins"/>
+                          <w:b/>
+                          <w:bCs/>
+                          <w:sz w:val="28"/>
+                          <w:szCs w:val="28"/>
+                        </w:rPr>
+                        <w:t>Page d</w:t>
+                      </w:r>
+                      <w:r>
+                        <w:rPr>
+                          <w:rFonts w:ascii="Poppins" w:hAnsi="Poppins" w:cs="Poppins"/>
+                          <w:b/>
+                          <w:bCs/>
+                          <w:sz w:val="28"/>
+                          <w:szCs w:val="28"/>
+                        </w:rPr>
+                        <w:t>’inscription</w:t>
+                      </w:r>
+                    </w:p>
+                    <w:p>
+                      <w:pPr>
+                        <w:rPr>
+                          <w:rFonts w:ascii="Poppins" w:hAnsi="Poppins" w:cs="Poppins"/>
+                        </w:rPr>
+                      </w:pPr>
+                      <w:r>
+                        <w:rPr>
+                          <w:rFonts w:ascii="Poppins" w:hAnsi="Poppins" w:cs="Poppins"/>
+                        </w:rPr>
+                        <w:t>Sur cette page, l’utilisateur pourra créer son compte en utilisant son adresse courriel.</w:t>
+                      </w:r>
+                    </w:p>
+                  </w:txbxContent>
+                </v:textbox>
+                <w10:wrap anchorx="margin"/>
+              </v:shape>
+            </w:pict>
+          </mc:Fallback>
+        </mc:AlternateContent>
+      </w:r>
+      <w:r>
+        <w:rPr>
+          <w:noProof/>
+        </w:rPr>
+        <w:drawing>
+          <wp:anchor distT="0" distB="0" distL="114300" distR="114300" simplePos="0" relativeHeight="251664384" behindDoc="0" locked="0" layoutInCell="1" allowOverlap="1" wp14:anchorId="706298A2" wp14:editId="6C69B2A4">
+            <wp:simplePos x="0" y="0"/>
+            <wp:positionH relativeFrom="margin">
+              <wp:posOffset>895350</wp:posOffset>
+            </wp:positionH>
+            <wp:positionV relativeFrom="paragraph">
+              <wp:posOffset>2637790</wp:posOffset>
+            </wp:positionV>
+            <wp:extent cx="1111250" cy="2333625"/>
+            <wp:effectExtent l="0" t="0" r="0" b="9525"/>
+            <wp:wrapNone/>
+            <wp:docPr id="1" name="Image 1"/>
+            <wp:cNvGraphicFramePr>
+              <a:graphicFrameLocks xmlns:a="http://schemas.openxmlformats.org/drawingml/2006/main" noChangeAspect="1"/>
+            </wp:cNvGraphicFramePr>
+            <a:graphic xmlns:a="http://schemas.openxmlformats.org/drawingml/2006/main">
+              <a:graphicData uri="http://schemas.openxmlformats.org/drawingml/2006/picture">
+                <pic:pic xmlns:pic="http://schemas.openxmlformats.org/drawingml/2006/picture">
+                  <pic:nvPicPr>
+                    <pic:cNvPr id="0" name="Picture 1"/>
+                    <pic:cNvPicPr>
+                      <a:picLocks noChangeAspect="1" noChangeArrowheads="1"/>
+                    </pic:cNvPicPr>
+                  </pic:nvPicPr>
+                  <pic:blipFill>
+                    <a:blip r:embed="rId13" cstate="print">
+                      <a:extLst>
+                        <a:ext uri="{28A0092B-C50C-407E-A947-70E740481C1C}">
+                          <a14:useLocalDpi xmlns:a14="http://schemas.microsoft.com/office/drawing/2010/main" val="0"/>
+                        </a:ext>
+                      </a:extLst>
+                    </a:blip>
+                    <a:srcRect/>
+                    <a:stretch>
+                      <a:fillRect/>
+                    </a:stretch>
+                  </pic:blipFill>
+                  <pic:spPr bwMode="auto">
+                    <a:xfrm>
+                      <a:off x="0" y="0"/>
+                      <a:ext cx="1111250" cy="2333625"/>
+                    </a:xfrm>
+                    <a:prstGeom prst="rect">
+                      <a:avLst/>
+                    </a:prstGeom>
+                    <a:noFill/>
+                    <a:ln>
+                      <a:noFill/>
+                    </a:ln>
+                  </pic:spPr>
+                </pic:pic>
+              </a:graphicData>
+            </a:graphic>
+            <wp14:sizeRelH relativeFrom="margin">
+              <wp14:pctWidth>0</wp14:pctWidth>
+            </wp14:sizeRelH>
+            <wp14:sizeRelV relativeFrom="margin">
+              <wp14:pctHeight>0</wp14:pctHeight>
+            </wp14:sizeRelV>
+          </wp:anchor>
+        </w:drawing>
+      </w:r>
+      <w:r>
+        <w:rPr>
+          <w:noProof/>
+        </w:rPr>
+        <mc:AlternateContent>
+          <mc:Choice Requires="wps">
+            <w:drawing>
+              <wp:anchor distT="45720" distB="45720" distL="114300" distR="114300" simplePos="0" relativeHeight="251663360" behindDoc="0" locked="0" layoutInCell="1" allowOverlap="1" wp14:anchorId="4E6B9DC7" wp14:editId="466B4865">
+                <wp:simplePos x="0" y="0"/>
+                <wp:positionH relativeFrom="margin">
+                  <wp:posOffset>2668905</wp:posOffset>
+                </wp:positionH>
+                <wp:positionV relativeFrom="paragraph">
+                  <wp:posOffset>158750</wp:posOffset>
+                </wp:positionV>
+                <wp:extent cx="2360930" cy="1404620"/>
+                <wp:effectExtent l="0" t="0" r="3810" b="0"/>
+                <wp:wrapNone/>
+                <wp:docPr id="217" name="Zone de texte 2"/>
+                <wp:cNvGraphicFramePr>
+                  <a:graphicFrameLocks xmlns:a="http://schemas.openxmlformats.org/drawingml/2006/main"/>
+                </wp:cNvGraphicFramePr>
+                <a:graphic xmlns:a="http://schemas.openxmlformats.org/drawingml/2006/main">
+                  <a:graphicData uri="http://schemas.microsoft.com/office/word/2010/wordprocessingShape">
+                    <wps:wsp>
+                      <wps:cNvSpPr txBox="1">
+                        <a:spLocks noChangeArrowheads="1"/>
+                      </wps:cNvSpPr>
+                      <wps:spPr bwMode="auto">
+                        <a:xfrm>
+                          <a:off x="0" y="0"/>
+                          <a:ext cx="2360930" cy="1404620"/>
+                        </a:xfrm>
+                        <a:prstGeom prst="rect">
+                          <a:avLst/>
+                        </a:prstGeom>
+                        <a:solidFill>
+                          <a:srgbClr val="FFFFFF"/>
+                        </a:solidFill>
+                        <a:ln w="9525">
+                          <a:noFill/>
+                          <a:miter lim="800000"/>
+                          <a:headEnd/>
+                          <a:tailEnd/>
+                        </a:ln>
+                      </wps:spPr>
+                      <wps:txbx>
+                        <w:txbxContent>
+                          <w:p>
+                            <w:pPr>
+                              <w:rPr>
+                                <w:rFonts w:ascii="Poppins" w:hAnsi="Poppins" w:cs="Poppins"/>
+                                <w:b/>
+                                <w:bCs/>
+                                <w:sz w:val="28"/>
+                                <w:szCs w:val="28"/>
+                              </w:rPr>
+                            </w:pPr>
+                            <w:r>
+                              <w:rPr>
+                                <w:rFonts w:ascii="Poppins" w:hAnsi="Poppins" w:cs="Poppins"/>
+                                <w:b/>
+                                <w:bCs/>
+                                <w:sz w:val="28"/>
+                                <w:szCs w:val="28"/>
+                              </w:rPr>
+                              <w:t>Page de bienvenue</w:t>
+                            </w:r>
+                          </w:p>
+                          <w:p>
+                            <w:pPr>
+                              <w:rPr>
+                                <w:rFonts w:ascii="Poppins" w:hAnsi="Poppins" w:cs="Poppins"/>
+                              </w:rPr>
+                            </w:pPr>
+                            <w:r>
+                              <w:rPr>
+                                <w:rFonts w:ascii="Poppins" w:hAnsi="Poppins" w:cs="Poppins"/>
+                              </w:rPr>
+                              <w:t>Cette page ne s’affiche que si l’utilisateur n’est pas encore connecté. Elle permet à l’utilisateur de se créer un compte ou de se connecter.</w:t>
+                            </w:r>
+                          </w:p>
+                        </w:txbxContent>
+                      </wps:txbx>
+                      <wps:bodyPr rot="0" vert="horz" wrap="square" lIns="91440" tIns="45720" rIns="91440" bIns="45720" anchor="t" anchorCtr="0">
+                        <a:spAutoFit/>
+                      </wps:bodyPr>
+                    </wps:wsp>
+                  </a:graphicData>
+                </a:graphic>
+                <wp14:sizeRelH relativeFrom="margin">
+                  <wp14:pctWidth>40000</wp14:pctWidth>
+                </wp14:sizeRelH>
+                <wp14:sizeRelV relativeFrom="margin">
+                  <wp14:pctHeight>20000</wp14:pctHeight>
+                </wp14:sizeRelV>
+              </wp:anchor>
+            </w:drawing>
+          </mc:Choice>
+          <mc:Fallback>
+            <w:pict>
+              <v:shape w14:anchorId="4E6B9DC7" id="_x0000_s1027" type="#_x0000_t202" style="position:absolute;margin-left:210.15pt;margin-top:12.5pt;width:185.9pt;height:110.6pt;z-index:251663360;visibility:visible;mso-wrap-style:square;mso-width-percent:400;mso-height-percent:200;mso-wrap-distance-left:9pt;mso-wrap-distance-top:3.6pt;mso-wrap-distance-right:9pt;mso-wrap-distance-bottom:3.6pt;mso-position-horizontal:absolute;mso-position-horizontal-relative:margin;mso-position-vertical:absolute;mso-position-vertical-relative:text;mso-width-percent:400;mso-height-percent:200;mso-width-relative:margin;mso-height-relative:margin;v-text-anchor:top" o:gfxdata="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" stroked="f">
+                <v:textbox style="mso-fit-shape-to-text:t">
+                  <w:txbxContent>
+                    <w:p>
+                      <w:pPr>
+                        <w:rPr>
+                          <w:rFonts w:ascii="Poppins" w:hAnsi="Poppins" w:cs="Poppins"/>
+                          <w:b/>
+                          <w:bCs/>
+                          <w:sz w:val="28"/>
+                          <w:szCs w:val="28"/>
+                        </w:rPr>
+                      </w:pPr>
+                      <w:r>
+                        <w:rPr>
+                          <w:rFonts w:ascii="Poppins" w:hAnsi="Poppins" w:cs="Poppins"/>
+                          <w:b/>
+                          <w:bCs/>
+                          <w:sz w:val="28"/>
+                          <w:szCs w:val="28"/>
+                        </w:rPr>
+                        <w:t>Page de bienvenue</w:t>
+                      </w:r>
+                    </w:p>
+                    <w:p>
+                      <w:pPr>
+                        <w:rPr>
+                          <w:rFonts w:ascii="Poppins" w:hAnsi="Poppins" w:cs="Poppins"/>
+                        </w:rPr>
+                      </w:pPr>
+                      <w:r>
+                        <w:rPr>
+                          <w:rFonts w:ascii="Poppins" w:hAnsi="Poppins" w:cs="Poppins"/>
+                        </w:rPr>
+                        <w:t>Cette page ne s’affiche que si l’utilisateur n’est pas encore connecté. Elle permet à l’utilisateur de se créer un compte ou de se connecter.</w:t>
+                      </w:r>
+                    </w:p>
+                  </w:txbxContent>
+                </v:textbox>
+                <w10:wrap anchorx="margin"/>
+              </v:shape>
+            </w:pict>
+          </mc:Fallback>
+        </mc:AlternateContent>
+      </w:r>
+      <w:r>
+        <w:rPr>
+          <w:noProof/>
+        </w:rPr>
+        <mc:AlternateContent>
+          <mc:Choice Requires="wps">
+            <w:drawing>
+              <wp:anchor distT="45720" distB="45720" distL="114300" distR="114300" simplePos="0" relativeHeight="251669504" behindDoc="0" locked="0" layoutInCell="1" allowOverlap="1" wp14:anchorId="0F6CCACC" wp14:editId="1FFF8728">
+                <wp:simplePos x="0" y="0"/>
+                <wp:positionH relativeFrom="margin">
+                  <wp:posOffset>2800350</wp:posOffset>
+                </wp:positionH>
+                <wp:positionV relativeFrom="paragraph">
+                  <wp:posOffset>5666740</wp:posOffset>
+                </wp:positionV>
+                <wp:extent cx="2360930" cy="1404620"/>
+                <wp:effectExtent l="0" t="0" r="3810" b="8890"/>
+                <wp:wrapNone/>
+                <wp:docPr id="4" name="Zone de texte 4"/>
+                <wp:cNvGraphicFramePr>
+                  <a:graphicFrameLocks xmlns:a="http://schemas.openxmlformats.org/drawingml/2006/main"/>
+                </wp:cNvGraphicFramePr>
+                <a:graphic xmlns:a="http://schemas.openxmlformats.org/drawingml/2006/main">
+                  <a:graphicData uri="http://schemas.microsoft.com/office/word/2010/wordprocessingShape">
+                    <wps:wsp>
+                      <wps:cNvSpPr txBox="1">
+                        <a:spLocks noChangeArrowheads="1"/>
+                      </wps:cNvSpPr>
+                      <wps:spPr bwMode="auto">
+                        <a:xfrm>
+                          <a:off x="0" y="0"/>
+                          <a:ext cx="2360930" cy="1404620"/>
+                        </a:xfrm>
+                        <a:prstGeom prst="rect">
+                          <a:avLst/>
+                        </a:prstGeom>
+                        <a:solidFill>
+                          <a:srgbClr val="FFFFFF"/>
+                        </a:solidFill>
+                        <a:ln w="9525">
+                          <a:noFill/>
+                          <a:miter lim="800000"/>
+                          <a:headEnd/>
+                          <a:tailEnd/>
+                        </a:ln>
+                      </wps:spPr>
+                      <wps:txbx>
+                        <w:txbxContent>
+                          <w:p>
+                            <w:pPr>
+                              <w:rPr>
+                                <w:rFonts w:ascii="Poppins" w:hAnsi="Poppins" w:cs="Poppins"/>
+                                <w:b/>
+                                <w:bCs/>
+                                <w:sz w:val="28"/>
+                                <w:szCs w:val="28"/>
+                              </w:rPr>
+                            </w:pPr>
+                            <w:r>
+                              <w:rPr>
+                                <w:rFonts w:ascii="Poppins" w:hAnsi="Poppins" w:cs="Poppins"/>
+                                <w:b/>
+                                <w:bCs/>
+                                <w:sz w:val="28"/>
+                                <w:szCs w:val="28"/>
+                              </w:rPr>
+                              <w:t xml:space="preserve">Page </w:t>
+                            </w:r>
+                            <w:r>
+                              <w:rPr>
+                                <w:rFonts w:ascii="Poppins" w:hAnsi="Poppins" w:cs="Poppins"/>
+                                <w:b/>
+                                <w:bCs/>
+                                <w:sz w:val="28"/>
+                                <w:szCs w:val="28"/>
+                              </w:rPr>
+                              <w:t>de connexion</w:t>
+                            </w:r>
+                          </w:p>
+                          <w:p>
+                            <w:pPr>
+                              <w:rPr>
+                                <w:rFonts w:ascii="Poppins" w:hAnsi="Poppins" w:cs="Poppins"/>
+                              </w:rPr>
+                            </w:pPr>
+                            <w:r>
+                              <w:rPr>
+                                <w:rFonts w:ascii="Poppins" w:hAnsi="Poppins" w:cs="Poppins"/>
+                              </w:rPr>
+                              <w:t>Sur cette page, l’utilisateur pourra se connecter à son compte en utilisant son adresse courriel.</w:t>
+                            </w:r>
+                          </w:p>
+                        </w:txbxContent>
+                      </wps:txbx>
+                      <wps:bodyPr rot="0" vert="horz" wrap="square" lIns="91440" tIns="45720" rIns="91440" bIns="45720" anchor="t" anchorCtr="0">
+                        <a:spAutoFit/>
+                      </wps:bodyPr>
+                    </wps:wsp>
+                  </a:graphicData>
+                </a:graphic>
+                <wp14:sizeRelH relativeFrom="margin">
+                  <wp14:pctWidth>40000</wp14:pctWidth>
+                </wp14:sizeRelH>
+                <wp14:sizeRelV relativeFrom="margin">
+                  <wp14:pctHeight>20000</wp14:pctHeight>
+                </wp14:sizeRelV>
+              </wp:anchor>
+            </w:drawing>
+          </mc:Choice>
+          <mc:Fallback>
+            <w:pict>
+              <v:shape w14:anchorId="0F6CCACC" id="Zone de texte 4" o:spid="_x0000_s1028" type="#_x0000_t202" style="position:absolute;margin-left:220.5pt;margin-top:446.2pt;width:185.9pt;height:110.6pt;z-index:251669504;visibility:visible;mso-wrap-style:square;mso-width-percent:400;mso-height-percent:200;mso-wrap-distance-left:9pt;mso-wrap-distance-top:3.6pt;mso-wrap-distance-right:9pt;mso-wrap-distance-bottom:3.6pt;mso-position-horizontal:absolute;mso-position-horizontal-relative:margin;mso-position-vertical:absolute;mso-position-vertical-relative:text;mso-width-percent:400;mso-height-percent:200;mso-width-relative:margin;mso-height-relative:margin;v-text-anchor:top" o:gfxdata="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" stroked="f">
+                <v:textbox style="mso-fit-shape-to-text:t">
+                  <w:txbxContent>
+                    <w:p>
+                      <w:pPr>
+                        <w:rPr>
+                          <w:rFonts w:ascii="Poppins" w:hAnsi="Poppins" w:cs="Poppins"/>
+                          <w:b/>
+                          <w:bCs/>
+                          <w:sz w:val="28"/>
+                          <w:szCs w:val="28"/>
+                        </w:rPr>
+                      </w:pPr>
+                      <w:r>
+                        <w:rPr>
+                          <w:rFonts w:ascii="Poppins" w:hAnsi="Poppins" w:cs="Poppins"/>
+                          <w:b/>
+                          <w:bCs/>
+                          <w:sz w:val="28"/>
+                          <w:szCs w:val="28"/>
+                        </w:rPr>
+                        <w:t xml:space="preserve">Page </w:t>
+                      </w:r>
+                      <w:r>
+                        <w:rPr>
+                          <w:rFonts w:ascii="Poppins" w:hAnsi="Poppins" w:cs="Poppins"/>
+                          <w:b/>
+                          <w:bCs/>
+                          <w:sz w:val="28"/>
+                          <w:szCs w:val="28"/>
+                        </w:rPr>
+                        <w:t>de connexion</w:t>
+                      </w:r>
+                    </w:p>
+                    <w:p>
+                      <w:pPr>
+                        <w:rPr>
+                          <w:rFonts w:ascii="Poppins" w:hAnsi="Poppins" w:cs="Poppins"/>
+                        </w:rPr>
+                      </w:pPr>
+                      <w:r>
+                        <w:rPr>
+                          <w:rFonts w:ascii="Poppins" w:hAnsi="Poppins" w:cs="Poppins"/>
+                        </w:rPr>
+                        <w:t>Sur cette page, l’utilisateur pourra se connecter à son compte en utilisant son adresse courriel.</w:t>
+                      </w:r>
+                    </w:p>
+                  </w:txbxContent>
+                </v:textbox>
+                <w10:wrap anchorx="margin"/>
+              </v:shape>
+            </w:pict>
+          </mc:Fallback>
+        </mc:AlternateContent>
+      </w:r>
+      <w:r>
+        <w:br w:type="page"/>
+      </w:r>
+    </w:p>
+    <w:p>
+      <w:r>
+        <w:rPr>
+          <w:noProof/>
+        </w:rPr>
+        <w:lastRenderedPageBreak/>
+        <w:drawing>
+          <wp:anchor distT="0" distB="0" distL="114300" distR="114300" simplePos="0" relativeHeight="251677696" behindDoc="0" locked="0" layoutInCell="1" allowOverlap="1" wp14:anchorId="52506185" wp14:editId="5F5CDE41">
+            <wp:simplePos x="0" y="0"/>
+            <wp:positionH relativeFrom="margin">
+              <wp:posOffset>655955</wp:posOffset>
+            </wp:positionH>
+            <wp:positionV relativeFrom="paragraph">
+              <wp:posOffset>261151</wp:posOffset>
+            </wp:positionV>
+            <wp:extent cx="1102306" cy="2314575"/>
+            <wp:effectExtent l="0" t="0" r="3175" b="0"/>
+            <wp:wrapNone/>
+            <wp:docPr id="15" name="Image 15"/>
+            <wp:cNvGraphicFramePr>
+              <a:graphicFrameLocks xmlns:a="http://schemas.openxmlformats.org/drawingml/2006/main" noChangeAspect="1"/>
+            </wp:cNvGraphicFramePr>
+            <a:graphic xmlns:a="http://schemas.openxmlformats.org/drawingml/2006/main">
+              <a:graphicData uri="http://schemas.openxmlformats.org/drawingml/2006/picture">
+                <pic:pic xmlns:pic="http://schemas.openxmlformats.org/drawingml/2006/picture">
+                  <pic:nvPicPr>
+                    <pic:cNvPr id="0" name="Picture 3"/>
+                    <pic:cNvPicPr>
+                      <a:picLocks noChangeAspect="1" noChangeArrowheads="1"/>
+                    </pic:cNvPicPr>
+                  </pic:nvPicPr>
+                  <pic:blipFill>
+                    <a:blip r:embed="rId14" cstate="print">
+                      <a:extLst>
+                        <a:ext uri="{28A0092B-C50C-407E-A947-70E740481C1C}">
+                          <a14:useLocalDpi xmlns:a14="http://schemas.microsoft.com/office/drawing/2010/main" val="0"/>
+                        </a:ext>
+                      </a:extLst>
+                    </a:blip>
+                    <a:srcRect/>
+                    <a:stretch>
+                      <a:fillRect/>
+                    </a:stretch>
+                  </pic:blipFill>
+                  <pic:spPr bwMode="auto">
+                    <a:xfrm>
+                      <a:off x="0" y="0"/>
+                      <a:ext cx="1102306" cy="2314575"/>
+                    </a:xfrm>
+                    <a:prstGeom prst="rect">
+                      <a:avLst/>
+                    </a:prstGeom>
+                    <a:noFill/>
+                    <a:ln>
+                      <a:noFill/>
+                    </a:ln>
+                  </pic:spPr>
+                </pic:pic>
+              </a:graphicData>
+            </a:graphic>
+            <wp14:sizeRelH relativeFrom="margin">
+              <wp14:pctWidth>0</wp14:pctWidth>
+            </wp14:sizeRelH>
+            <wp14:sizeRelV relativeFrom="margin">
+              <wp14:pctHeight>0</wp14:pctHeight>
+            </wp14:sizeRelV>
+          </wp:anchor>
+        </w:drawing>
+      </w:r>
+      <w:r>
+        <w:rPr>
+          <w:noProof/>
+        </w:rPr>
+        <mc:AlternateContent>
+          <mc:Choice Requires="wps">
+            <w:drawing>
+              <wp:anchor distT="45720" distB="45720" distL="114300" distR="114300" simplePos="0" relativeHeight="251676672" behindDoc="0" locked="0" layoutInCell="1" allowOverlap="1" wp14:anchorId="3F8D6684" wp14:editId="7188ABFE">
+                <wp:simplePos x="0" y="0"/>
+                <wp:positionH relativeFrom="margin">
+                  <wp:posOffset>2552065</wp:posOffset>
+                </wp:positionH>
+                <wp:positionV relativeFrom="paragraph">
+                  <wp:posOffset>6074410</wp:posOffset>
+                </wp:positionV>
+                <wp:extent cx="2360930" cy="1404620"/>
+                <wp:effectExtent l="0" t="0" r="3810" b="8890"/>
+                <wp:wrapNone/>
+                <wp:docPr id="11" name="Zone de texte 11"/>
+                <wp:cNvGraphicFramePr>
+                  <a:graphicFrameLocks xmlns:a="http://schemas.openxmlformats.org/drawingml/2006/main"/>
+                </wp:cNvGraphicFramePr>
+                <a:graphic xmlns:a="http://schemas.openxmlformats.org/drawingml/2006/main">
+                  <a:graphicData uri="http://schemas.microsoft.com/office/word/2010/wordprocessingShape">
+                    <wps:wsp>
+                      <wps:cNvSpPr txBox="1">
+                        <a:spLocks noChangeArrowheads="1"/>
+                      </wps:cNvSpPr>
+                      <wps:spPr bwMode="auto">
+                        <a:xfrm>
+                          <a:off x="0" y="0"/>
+                          <a:ext cx="2360930" cy="1404620"/>
+                        </a:xfrm>
+                        <a:prstGeom prst="rect">
+                          <a:avLst/>
+                        </a:prstGeom>
+                        <a:solidFill>
+                          <a:srgbClr val="FFFFFF"/>
+                        </a:solidFill>
+                        <a:ln w="9525">
+                          <a:noFill/>
+                          <a:miter lim="800000"/>
+                          <a:headEnd/>
+                          <a:tailEnd/>
+                        </a:ln>
+                      </wps:spPr>
+                      <wps:txbx>
+                        <w:txbxContent>
+                          <w:p>
+                            <w:pPr>
+                              <w:rPr>
+                                <w:rFonts w:ascii="Poppins" w:hAnsi="Poppins" w:cs="Poppins"/>
+                                <w:b/>
+                                <w:bCs/>
+                                <w:sz w:val="28"/>
+                                <w:szCs w:val="28"/>
+                              </w:rPr>
+                            </w:pPr>
+                            <w:r>
+                              <w:rPr>
+                                <w:rFonts w:ascii="Poppins" w:hAnsi="Poppins" w:cs="Poppins"/>
+                                <w:b/>
+                                <w:bCs/>
+                                <w:sz w:val="28"/>
+                                <w:szCs w:val="28"/>
+                              </w:rPr>
+                              <w:t xml:space="preserve">Page </w:t>
+                            </w:r>
+                            <w:r>
+                              <w:rPr>
+                                <w:rFonts w:ascii="Poppins" w:hAnsi="Poppins" w:cs="Poppins"/>
+                                <w:b/>
+                                <w:bCs/>
+                                <w:sz w:val="28"/>
+                                <w:szCs w:val="28"/>
+                              </w:rPr>
+                              <w:t xml:space="preserve">de </w:t>
+                            </w:r>
+                            <w:r>
+                              <w:rPr>
+                                <w:rFonts w:ascii="Poppins" w:hAnsi="Poppins" w:cs="Poppins"/>
+                                <w:b/>
+                                <w:bCs/>
+                                <w:sz w:val="28"/>
+                                <w:szCs w:val="28"/>
+                              </w:rPr>
+                              <w:t>favoris</w:t>
+                            </w:r>
+                          </w:p>
+                          <w:p>
+                            <w:pPr>
+                              <w:rPr>
+                                <w:rFonts w:ascii="Poppins" w:hAnsi="Poppins" w:cs="Poppins"/>
+                              </w:rPr>
+                            </w:pPr>
+                            <w:r>
+                              <w:rPr>
+                                <w:rFonts w:ascii="Poppins" w:hAnsi="Poppins" w:cs="Poppins"/>
+                              </w:rPr>
+                              <w:t xml:space="preserve">Sur cette page, l’utilisateur pourra </w:t>
+                            </w:r>
+                            <w:r>
+                              <w:rPr>
+                                <w:rFonts w:ascii="Poppins" w:hAnsi="Poppins" w:cs="Poppins"/>
+                              </w:rPr>
+                              <w:t>voir les cocktails qu’il a mis en favoris</w:t>
+                            </w:r>
+                            <w:r>
+                              <w:rPr>
+                                <w:rFonts w:ascii="Poppins" w:hAnsi="Poppins" w:cs="Poppins"/>
+                              </w:rPr>
+                              <w:t>.</w:t>
+                            </w:r>
+                          </w:p>
+                        </w:txbxContent>
+                      </wps:txbx>
+                      <wps:bodyPr rot="0" vert="horz" wrap="square" lIns="91440" tIns="45720" rIns="91440" bIns="45720" anchor="t" anchorCtr="0">
+                        <a:spAutoFit/>
+                      </wps:bodyPr>
+                    </wps:wsp>
+                  </a:graphicData>
+                </a:graphic>
+                <wp14:sizeRelH relativeFrom="margin">
+                  <wp14:pctWidth>40000</wp14:pctWidth>
+                </wp14:sizeRelH>
+                <wp14:sizeRelV relativeFrom="margin">
+                  <wp14:pctHeight>20000</wp14:pctHeight>
+                </wp14:sizeRelV>
+              </wp:anchor>
+            </w:drawing>
+          </mc:Choice>
+          <mc:Fallback>
+            <w:pict>
+              <v:shape w14:anchorId="3F8D6684" id="Zone de texte 11" o:spid="_x0000_s1029" type="#_x0000_t202" style="position:absolute;margin-left:200.95pt;margin-top:478.3pt;width:185.9pt;height:110.6pt;z-index:251676672;visibility:visible;mso-wrap-style:square;mso-width-percent:400;mso-height-percent:200;mso-wrap-distance-left:9pt;mso-wrap-distance-top:3.6pt;mso-wrap-distance-right:9pt;mso-wrap-distance-bottom:3.6pt;mso-position-horizontal:absolute;mso-position-horizontal-relative:margin;mso-position-vertical:absolute;mso-position-vertical-relative:text;mso-width-percent:400;mso-height-percent:200;mso-width-relative:margin;mso-height-relative:margin;v-text-anchor:top" o:gfxdata="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" stroked="f">
+                <v:textbox style="mso-fit-shape-to-text:t">
+                  <w:txbxContent>
+                    <w:p>
+                      <w:pPr>
+                        <w:rPr>
+                          <w:rFonts w:ascii="Poppins" w:hAnsi="Poppins" w:cs="Poppins"/>
+                          <w:b/>
+                          <w:bCs/>
+                          <w:sz w:val="28"/>
+                          <w:szCs w:val="28"/>
+                        </w:rPr>
+                      </w:pPr>
+                      <w:r>
+                        <w:rPr>
+                          <w:rFonts w:ascii="Poppins" w:hAnsi="Poppins" w:cs="Poppins"/>
+                          <w:b/>
+                          <w:bCs/>
+                          <w:sz w:val="28"/>
+                          <w:szCs w:val="28"/>
+                        </w:rPr>
+                        <w:t xml:space="preserve">Page </w:t>
+                      </w:r>
+                      <w:r>
+                        <w:rPr>
+                          <w:rFonts w:ascii="Poppins" w:hAnsi="Poppins" w:cs="Poppins"/>
+                          <w:b/>
+                          <w:bCs/>
+                          <w:sz w:val="28"/>
+                          <w:szCs w:val="28"/>
+                        </w:rPr>
+                        <w:t xml:space="preserve">de </w:t>
+                      </w:r>
+                      <w:r>
+                        <w:rPr>
+                          <w:rFonts w:ascii="Poppins" w:hAnsi="Poppins" w:cs="Poppins"/>
+                          <w:b/>
+                          <w:bCs/>
+                          <w:sz w:val="28"/>
+                          <w:szCs w:val="28"/>
+                        </w:rPr>
+                        <w:t>favoris</w:t>
+                      </w:r>
+                    </w:p>
+                    <w:p>
+                      <w:pPr>
+                        <w:rPr>
+                          <w:rFonts w:ascii="Poppins" w:hAnsi="Poppins" w:cs="Poppins"/>
+                        </w:rPr>
+                      </w:pPr>
+                      <w:r>
+                        <w:rPr>
+                          <w:rFonts w:ascii="Poppins" w:hAnsi="Poppins" w:cs="Poppins"/>
+                        </w:rPr>
+                        <w:t xml:space="preserve">Sur cette page, l’utilisateur pourra </w:t>
+                      </w:r>
+                      <w:r>
+                        <w:rPr>
+                          <w:rFonts w:ascii="Poppins" w:hAnsi="Poppins" w:cs="Poppins"/>
+                        </w:rPr>
+                        <w:t>voir les cocktails qu’il a mis en favoris</w:t>
+                      </w:r>
+                      <w:r>
+                        <w:rPr>
+                          <w:rFonts w:ascii="Poppins" w:hAnsi="Poppins" w:cs="Poppins"/>
+                        </w:rPr>
+                        <w:t>.</w:t>
+                      </w:r>
+                    </w:p>
+                  </w:txbxContent>
+                </v:textbox>
+                <w10:wrap anchorx="margin"/>
+              </v:shape>
+            </w:pict>
+          </mc:Fallback>
+        </mc:AlternateContent>
+      </w:r>
+    </w:p>
+    <w:p>
+      <w:r>
+        <w:rPr>
+          <w:noProof/>
+        </w:rPr>
+        <mc:AlternateContent>
+          <mc:Choice Requires="wps">
+            <w:drawing>
+              <wp:anchor distT="45720" distB="45720" distL="114300" distR="114300" simplePos="0" relativeHeight="251672576" behindDoc="0" locked="0" layoutInCell="1" allowOverlap="1" wp14:anchorId="19E3D6A0" wp14:editId="6BFB7C56">
+                <wp:simplePos x="0" y="0"/>
+                <wp:positionH relativeFrom="margin">
+                  <wp:posOffset>2420620</wp:posOffset>
+                </wp:positionH>
+                <wp:positionV relativeFrom="paragraph">
+                  <wp:posOffset>125619</wp:posOffset>
+                </wp:positionV>
+                <wp:extent cx="2360930" cy="1404620"/>
+                <wp:effectExtent l="0" t="0" r="3810" b="0"/>
+                <wp:wrapNone/>
+                <wp:docPr id="5" name="Zone de texte 2"/>
+                <wp:cNvGraphicFramePr>
+                  <a:graphicFrameLocks xmlns:a="http://schemas.openxmlformats.org/drawingml/2006/main"/>
+                </wp:cNvGraphicFramePr>
+                <a:graphic xmlns:a="http://schemas.openxmlformats.org/drawingml/2006/main">
+                  <a:graphicData uri="http://schemas.microsoft.com/office/word/2010/wordprocessingShape">
+                    <wps:wsp>
+                      <wps:cNvSpPr txBox="1">
+                        <a:spLocks noChangeArrowheads="1"/>
+                      </wps:cNvSpPr>
+                      <wps:spPr bwMode="auto">
+                        <a:xfrm>
+                          <a:off x="0" y="0"/>
+                          <a:ext cx="2360930" cy="1404620"/>
+                        </a:xfrm>
+                        <a:prstGeom prst="rect">
+                          <a:avLst/>
+                        </a:prstGeom>
+                        <a:solidFill>
+                          <a:srgbClr val="FFFFFF"/>
+                        </a:solidFill>
+                        <a:ln w="9525">
+                          <a:noFill/>
+                          <a:miter lim="800000"/>
+                          <a:headEnd/>
+                          <a:tailEnd/>
+                        </a:ln>
+                      </wps:spPr>
+                      <wps:txbx>
+                        <w:txbxContent>
+                          <w:p>
+                            <w:pPr>
+                              <w:rPr>
+                                <w:rFonts w:ascii="Poppins" w:hAnsi="Poppins" w:cs="Poppins"/>
+                                <w:b/>
+                                <w:bCs/>
+                                <w:sz w:val="28"/>
+                                <w:szCs w:val="28"/>
+                              </w:rPr>
+                            </w:pPr>
+                            <w:r>
+                              <w:rPr>
+                                <w:rFonts w:ascii="Poppins" w:hAnsi="Poppins" w:cs="Poppins"/>
+                                <w:b/>
+                                <w:bCs/>
+                                <w:sz w:val="28"/>
+                                <w:szCs w:val="28"/>
+                              </w:rPr>
+                              <w:t xml:space="preserve">Page </w:t>
+                            </w:r>
+                            <w:r>
+                              <w:rPr>
+                                <w:rFonts w:ascii="Poppins" w:hAnsi="Poppins" w:cs="Poppins"/>
+                                <w:b/>
+                                <w:bCs/>
+                                <w:sz w:val="28"/>
+                                <w:szCs w:val="28"/>
+                              </w:rPr>
+                              <w:t>d’accueil</w:t>
+                            </w:r>
+                          </w:p>
+                          <w:p>
+                            <w:pPr>
+                              <w:rPr>
+                                <w:rFonts w:ascii="Poppins" w:hAnsi="Poppins" w:cs="Poppins"/>
+                              </w:rPr>
+                            </w:pPr>
+                            <w:r>
+                              <w:rPr>
+                                <w:rFonts w:ascii="Poppins" w:hAnsi="Poppins" w:cs="Poppins"/>
+                              </w:rPr>
+                              <w:t>Une fois connecté, l’utilisateur arrive sur cette page. Elle affiche</w:t>
+                            </w:r>
+                            <w:r>
+                              <w:rPr>
+                                <w:rFonts w:ascii="Poppins" w:hAnsi="Poppins" w:cs="Poppins"/>
+                              </w:rPr>
+                              <w:t xml:space="preserve"> le cocktail du jour, les 7 cocktails de la semaine ainsi que 7 cocktails populaire en ce moment</w:t>
+                            </w:r>
+                          </w:p>
+                        </w:txbxContent>
+                      </wps:txbx>
+                      <wps:bodyPr rot="0" vert="horz" wrap="square" lIns="91440" tIns="45720" rIns="91440" bIns="45720" anchor="t" anchorCtr="0">
+                        <a:spAutoFit/>
+                      </wps:bodyPr>
+                    </wps:wsp>
+                  </a:graphicData>
+                </a:graphic>
+                <wp14:sizeRelH relativeFrom="margin">
+                  <wp14:pctWidth>40000</wp14:pctWidth>
+                </wp14:sizeRelH>
+                <wp14:sizeRelV relativeFrom="margin">
+                  <wp14:pctHeight>20000</wp14:pctHeight>
+                </wp14:sizeRelV>
+              </wp:anchor>
+            </w:drawing>
+          </mc:Choice>
+          <mc:Fallback>
+            <w:pict>
+              <v:shape w14:anchorId="19E3D6A0" id="_x0000_s1030" type="#_x0000_t202" style="position:absolute;margin-left:190.6pt;margin-top:9.9pt;width:185.9pt;height:110.6pt;z-index:251672576;visibility:visible;mso-wrap-style:square;mso-width-percent:400;mso-height-percent:200;mso-wrap-distance-left:9pt;mso-wrap-distance-top:3.6pt;mso-wrap-distance-right:9pt;mso-wrap-distance-bottom:3.6pt;mso-position-horizontal:absolute;mso-position-horizontal-relative:margin;mso-position-vertical:absolute;mso-position-vertical-relative:text;mso-width-percent:400;mso-height-percent:200;mso-width-relative:margin;mso-height-relative:margin;v-text-anchor:top" o:gfxdata="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" stroked="f">
+                <v:textbox style="mso-fit-shape-to-text:t">
+                  <w:txbxContent>
+                    <w:p>
+                      <w:pPr>
+                        <w:rPr>
+                          <w:rFonts w:ascii="Poppins" w:hAnsi="Poppins" w:cs="Poppins"/>
+                          <w:b/>
+                          <w:bCs/>
+                          <w:sz w:val="28"/>
+                          <w:szCs w:val="28"/>
+                        </w:rPr>
+                      </w:pPr>
+                      <w:r>
+                        <w:rPr>
+                          <w:rFonts w:ascii="Poppins" w:hAnsi="Poppins" w:cs="Poppins"/>
+                          <w:b/>
+                          <w:bCs/>
+                          <w:sz w:val="28"/>
+                          <w:szCs w:val="28"/>
+                        </w:rPr>
+                        <w:t xml:space="preserve">Page </w:t>
+                      </w:r>
+                      <w:r>
+                        <w:rPr>
+                          <w:rFonts w:ascii="Poppins" w:hAnsi="Poppins" w:cs="Poppins"/>
+                          <w:b/>
+                          <w:bCs/>
+                          <w:sz w:val="28"/>
+                          <w:szCs w:val="28"/>
+                        </w:rPr>
+                        <w:t>d’accueil</w:t>
+                      </w:r>
+                    </w:p>
+                    <w:p>
+                      <w:pPr>
+                        <w:rPr>
+                          <w:rFonts w:ascii="Poppins" w:hAnsi="Poppins" w:cs="Poppins"/>
+                        </w:rPr>
+                      </w:pPr>
+                      <w:r>
+                        <w:rPr>
+                          <w:rFonts w:ascii="Poppins" w:hAnsi="Poppins" w:cs="Poppins"/>
+                        </w:rPr>
+                        <w:t>Une fois connecté, l’utilisateur arrive sur cette page. Elle affiche</w:t>
+                      </w:r>
+                      <w:r>
+                        <w:rPr>
+                          <w:rFonts w:ascii="Poppins" w:hAnsi="Poppins" w:cs="Poppins"/>
+                        </w:rPr>
+                        <w:t xml:space="preserve"> le cocktail du jour, les 7 cocktails de la semaine ainsi que 7 cocktails populaire en ce moment</w:t>
+                      </w:r>
+                    </w:p>
+                  </w:txbxContent>
+                </v:textbox>
+                <w10:wrap anchorx="margin"/>
+              </v:shape>
+            </w:pict>
+          </mc:Fallback>
+        </mc:AlternateContent>
+      </w:r>
+    </w:p>
+    <w:p/>
+    <w:p>
+      <w:r>
+        <w:rPr>
+          <w:noProof/>
+        </w:rPr>
+        <w:drawing>
+          <wp:anchor distT="0" distB="0" distL="114300" distR="114300" simplePos="0" relativeHeight="251679744" behindDoc="0" locked="0" layoutInCell="1" allowOverlap="1" wp14:anchorId="70434D5F" wp14:editId="054DD94A">
+            <wp:simplePos x="0" y="0"/>
+            <wp:positionH relativeFrom="margin">
+              <wp:posOffset>655955</wp:posOffset>
+            </wp:positionH>
+            <wp:positionV relativeFrom="paragraph">
+              <wp:posOffset>4820009</wp:posOffset>
+            </wp:positionV>
+            <wp:extent cx="1101655" cy="2312814"/>
+            <wp:effectExtent l="0" t="0" r="3810" b="0"/>
+            <wp:wrapNone/>
+            <wp:docPr id="18" name="Image 18"/>
+            <wp:cNvGraphicFramePr>
+              <a:graphicFrameLocks xmlns:a="http://schemas.openxmlformats.org/drawingml/2006/main" noChangeAspect="1"/>
+            </wp:cNvGraphicFramePr>
+            <a:graphic xmlns:a="http://schemas.openxmlformats.org/drawingml/2006/main">
+              <a:graphicData uri="http://schemas.openxmlformats.org/drawingml/2006/picture">
+                <pic:pic xmlns:pic="http://schemas.openxmlformats.org/drawingml/2006/picture">
+                  <pic:nvPicPr>
+                    <pic:cNvPr id="0" name="Picture 6"/>
+                    <pic:cNvPicPr>
+                      <a:picLocks noChangeAspect="1" noChangeArrowheads="1"/>
+                    </pic:cNvPicPr>
+                  </pic:nvPicPr>
+                  <pic:blipFill>
+                    <a:blip r:embed="rId15" cstate="print">
+                      <a:extLst>
+                        <a:ext uri="{28A0092B-C50C-407E-A947-70E740481C1C}">
+                          <a14:useLocalDpi xmlns:a14="http://schemas.microsoft.com/office/drawing/2010/main" val="0"/>
+                        </a:ext>
+                      </a:extLst>
+                    </a:blip>
+                    <a:srcRect/>
+                    <a:stretch>
+                      <a:fillRect/>
+                    </a:stretch>
+                  </pic:blipFill>
+                  <pic:spPr bwMode="auto">
+                    <a:xfrm>
+                      <a:off x="0" y="0"/>
+                      <a:ext cx="1101655" cy="2312814"/>
+                    </a:xfrm>
+                    <a:prstGeom prst="rect">
+                      <a:avLst/>
+                    </a:prstGeom>
+                    <a:noFill/>
+                    <a:ln>
+                      <a:noFill/>
+                    </a:ln>
+                  </pic:spPr>
+                </pic:pic>
+              </a:graphicData>
+            </a:graphic>
+            <wp14:sizeRelH relativeFrom="margin">
+              <wp14:pctWidth>0</wp14:pctWidth>
+            </wp14:sizeRelH>
+            <wp14:sizeRelV relativeFrom="margin">
+              <wp14:pctHeight>0</wp14:pctHeight>
+            </wp14:sizeRelV>
+          </wp:anchor>
+        </w:drawing>
+      </w:r>
+      <w:r>
+        <w:rPr>
+          <w:noProof/>
+        </w:rPr>
+        <mc:AlternateContent>
+          <mc:Choice Requires="wps">
+            <w:drawing>
+              <wp:anchor distT="45720" distB="45720" distL="114300" distR="114300" simplePos="0" relativeHeight="251674624" behindDoc="0" locked="0" layoutInCell="1" allowOverlap="1" wp14:anchorId="6F601E53" wp14:editId="4F0C7CB1">
+                <wp:simplePos x="0" y="0"/>
+                <wp:positionH relativeFrom="margin">
+                  <wp:posOffset>2552065</wp:posOffset>
+                </wp:positionH>
+                <wp:positionV relativeFrom="paragraph">
+                  <wp:posOffset>2553501</wp:posOffset>
+                </wp:positionV>
+                <wp:extent cx="2360930" cy="1404620"/>
+                <wp:effectExtent l="0" t="0" r="3810" b="8890"/>
+                <wp:wrapNone/>
+                <wp:docPr id="10" name="Zone de texte 10"/>
+                <wp:cNvGraphicFramePr>
+                  <a:graphicFrameLocks xmlns:a="http://schemas.openxmlformats.org/drawingml/2006/main"/>
+                </wp:cNvGraphicFramePr>
+                <a:graphic xmlns:a="http://schemas.openxmlformats.org/drawingml/2006/main">
+                  <a:graphicData uri="http://schemas.microsoft.com/office/word/2010/wordprocessingShape">
+                    <wps:wsp>
+                      <wps:cNvSpPr txBox="1">
+                        <a:spLocks noChangeArrowheads="1"/>
+                      </wps:cNvSpPr>
+                      <wps:spPr bwMode="auto">
+                        <a:xfrm>
+                          <a:off x="0" y="0"/>
+                          <a:ext cx="2360930" cy="1404620"/>
+                        </a:xfrm>
+                        <a:prstGeom prst="rect">
+                          <a:avLst/>
+                        </a:prstGeom>
+                        <a:solidFill>
+                          <a:srgbClr val="FFFFFF"/>
+                        </a:solidFill>
+                        <a:ln w="9525">
+                          <a:noFill/>
+                          <a:miter lim="800000"/>
+                          <a:headEnd/>
+                          <a:tailEnd/>
+                        </a:ln>
+                      </wps:spPr>
+                      <wps:txbx>
+                        <w:txbxContent>
+                          <w:p>
+                            <w:pPr>
+                              <w:rPr>
+                                <w:rFonts w:ascii="Poppins" w:hAnsi="Poppins" w:cs="Poppins"/>
+                                <w:b/>
+                                <w:bCs/>
+                                <w:sz w:val="28"/>
+                                <w:szCs w:val="28"/>
+                              </w:rPr>
+                            </w:pPr>
+                            <w:r>
+                              <w:rPr>
+                                <w:rFonts w:ascii="Poppins" w:hAnsi="Poppins" w:cs="Poppins"/>
+                                <w:b/>
+                                <w:bCs/>
+                                <w:sz w:val="28"/>
+                                <w:szCs w:val="28"/>
+                              </w:rPr>
+                              <w:t>Page</w:t>
+                            </w:r>
+                            <w:r>
+                              <w:rPr>
+                                <w:rFonts w:ascii="Poppins" w:hAnsi="Poppins" w:cs="Poppins"/>
+                                <w:b/>
+                                <w:bCs/>
+                                <w:sz w:val="28"/>
+                                <w:szCs w:val="28"/>
+                              </w:rPr>
+                              <w:t xml:space="preserve"> de recherche</w:t>
+                            </w:r>
+                          </w:p>
+                          <w:p>
+                            <w:pPr>
+                              <w:rPr>
+                                <w:rFonts w:ascii="Poppins" w:hAnsi="Poppins" w:cs="Poppins"/>
+                              </w:rPr>
+                            </w:pPr>
+                            <w:r>
+                              <w:rPr>
+                                <w:rFonts w:ascii="Poppins" w:hAnsi="Poppins" w:cs="Poppins"/>
+                              </w:rPr>
+                              <w:t xml:space="preserve">Sur cette page, l’utilisateur pourra </w:t>
+                            </w:r>
+                            <w:r>
+                              <w:rPr>
+                                <w:rFonts w:ascii="Poppins" w:hAnsi="Poppins" w:cs="Poppins"/>
+                              </w:rPr>
+                              <w:t>chercher un cocktail en fonction de son nom ou d’une catégorie auquel il appartient</w:t>
+                            </w:r>
+                            <w:r>
+                              <w:rPr>
+                                <w:rFonts w:ascii="Poppins" w:hAnsi="Poppins" w:cs="Poppins"/>
+                              </w:rPr>
+                              <w:t>.</w:t>
+                            </w:r>
+                          </w:p>
+                        </w:txbxContent>
+                      </wps:txbx>
+                      <wps:bodyPr rot="0" vert="horz" wrap="square" lIns="91440" tIns="45720" rIns="91440" bIns="45720" anchor="t" anchorCtr="0">
+                        <a:spAutoFit/>
+                      </wps:bodyPr>
+                    </wps:wsp>
+                  </a:graphicData>
+                </a:graphic>
+                <wp14:sizeRelH relativeFrom="margin">
+                  <wp14:pctWidth>40000</wp14:pctWidth>
+                </wp14:sizeRelH>
+                <wp14:sizeRelV relativeFrom="margin">
+                  <wp14:pctHeight>20000</wp14:pctHeight>
+                </wp14:sizeRelV>
+              </wp:anchor>
+            </w:drawing>
+          </mc:Choice>
+          <mc:Fallback>
+            <w:pict>
+              <v:shape w14:anchorId="6F601E53" id="Zone de texte 10" o:spid="_x0000_s1031" type="#_x0000_t202" style="position:absolute;margin-left:200.95pt;margin-top:201.05pt;width:185.9pt;height:110.6pt;z-index:251674624;visibility:visible;mso-wrap-style:square;mso-width-percent:400;mso-height-percent:200;mso-wrap-distance-left:9pt;mso-wrap-distance-top:3.6pt;mso-wrap-distance-right:9pt;mso-wrap-distance-bottom:3.6pt;mso-position-horizontal:absolute;mso-position-horizontal-relative:margin;mso-position-vertical:absolute;mso-position-vertical-relative:text;mso-width-percent:400;mso-height-percent:200;mso-width-relative:margin;mso-height-relative:margin;v-text-anchor:top" o:gfxdata="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" stroked="f">
+                <v:textbox style="mso-fit-shape-to-text:t">
+                  <w:txbxContent>
+                    <w:p>
+                      <w:pPr>
+                        <w:rPr>
+                          <w:rFonts w:ascii="Poppins" w:hAnsi="Poppins" w:cs="Poppins"/>
+                          <w:b/>
+                          <w:bCs/>
+                          <w:sz w:val="28"/>
+                          <w:szCs w:val="28"/>
+                        </w:rPr>
+                      </w:pPr>
+                      <w:r>
+                        <w:rPr>
+                          <w:rFonts w:ascii="Poppins" w:hAnsi="Poppins" w:cs="Poppins"/>
+                          <w:b/>
+                          <w:bCs/>
+                          <w:sz w:val="28"/>
+                          <w:szCs w:val="28"/>
+                        </w:rPr>
+                        <w:t>Page</w:t>
+                      </w:r>
+                      <w:r>
+                        <w:rPr>
+                          <w:rFonts w:ascii="Poppins" w:hAnsi="Poppins" w:cs="Poppins"/>
+                          <w:b/>
+                          <w:bCs/>
+                          <w:sz w:val="28"/>
+                          <w:szCs w:val="28"/>
+                        </w:rPr>
+                        <w:t xml:space="preserve"> de recherche</w:t>
+                      </w:r>
+                    </w:p>
+                    <w:p>
+                      <w:pPr>
+                        <w:rPr>
+                          <w:rFonts w:ascii="Poppins" w:hAnsi="Poppins" w:cs="Poppins"/>
+                        </w:rPr>
+                      </w:pPr>
+                      <w:r>
+                        <w:rPr>
+                          <w:rFonts w:ascii="Poppins" w:hAnsi="Poppins" w:cs="Poppins"/>
+                        </w:rPr>
+                        <w:t xml:space="preserve">Sur cette page, l’utilisateur pourra </w:t>
+                      </w:r>
+                      <w:r>
+                        <w:rPr>
+                          <w:rFonts w:ascii="Poppins" w:hAnsi="Poppins" w:cs="Poppins"/>
+                        </w:rPr>
+                        <w:t>chercher un cocktail en fonction de son nom ou d’une catégorie auquel il appartient</w:t>
+                      </w:r>
+                      <w:r>
+                        <w:rPr>
+                          <w:rFonts w:ascii="Poppins" w:hAnsi="Poppins" w:cs="Poppins"/>
+                        </w:rPr>
+                        <w:t>.</w:t>
+                      </w:r>
+                    </w:p>
+                  </w:txbxContent>
+                </v:textbox>
+                <w10:wrap anchorx="margin"/>
+              </v:shape>
+            </w:pict>
+          </mc:Fallback>
+        </mc:AlternateContent>
+      </w:r>
+      <w:r>
+        <w:rPr>
+          <w:noProof/>
+        </w:rPr>
+        <w:drawing>
+          <wp:anchor distT="0" distB="0" distL="114300" distR="114300" simplePos="0" relativeHeight="251678720" behindDoc="0" locked="0" layoutInCell="1" allowOverlap="1" wp14:anchorId="0D6139A5" wp14:editId="135C32E1">
+            <wp:simplePos x="0" y="0"/>
+            <wp:positionH relativeFrom="margin">
+              <wp:posOffset>655320</wp:posOffset>
+            </wp:positionH>
+            <wp:positionV relativeFrom="paragraph">
+              <wp:posOffset>2147101</wp:posOffset>
+            </wp:positionV>
+            <wp:extent cx="1098351" cy="2305878"/>
+            <wp:effectExtent l="0" t="0" r="6985" b="0"/>
+            <wp:wrapNone/>
+            <wp:docPr id="17" name="Image 17"/>
+            <wp:cNvGraphicFramePr>
+              <a:graphicFrameLocks xmlns:a="http://schemas.openxmlformats.org/drawingml/2006/main" noChangeAspect="1"/>
+            </wp:cNvGraphicFramePr>
+            <a:graphic xmlns:a="http://schemas.openxmlformats.org/drawingml/2006/main">
+              <a:graphicData uri="http://schemas.openxmlformats.org/drawingml/2006/picture">
+                <pic:pic xmlns:pic="http://schemas.openxmlformats.org/drawingml/2006/picture">
+                  <pic:nvPicPr>
+                    <pic:cNvPr id="0" name="Picture 5"/>
+                    <pic:cNvPicPr>
+                      <a:picLocks noChangeAspect="1" noChangeArrowheads="1"/>
+                    </pic:cNvPicPr>
+                  </pic:nvPicPr>
+                  <pic:blipFill>
+                    <a:blip r:embed="rId16" cstate="print">
+                      <a:extLst>
+                        <a:ext uri="{28A0092B-C50C-407E-A947-70E740481C1C}">
+                          <a14:useLocalDpi xmlns:a14="http://schemas.microsoft.com/office/drawing/2010/main" val="0"/>
+                        </a:ext>
+                      </a:extLst>
+                    </a:blip>
+                    <a:srcRect/>
+                    <a:stretch>
+                      <a:fillRect/>
+                    </a:stretch>
+                  </pic:blipFill>
+                  <pic:spPr bwMode="auto">
+                    <a:xfrm>
+                      <a:off x="0" y="0"/>
+                      <a:ext cx="1098351" cy="2305878"/>
+                    </a:xfrm>
+                    <a:prstGeom prst="rect">
+                      <a:avLst/>
+                    </a:prstGeom>
+                    <a:noFill/>
+                    <a:ln>
+                      <a:noFill/>
+                    </a:ln>
+                  </pic:spPr>
+                </pic:pic>
+              </a:graphicData>
+            </a:graphic>
+            <wp14:sizeRelH relativeFrom="margin">
+              <wp14:pctWidth>0</wp14:pctWidth>
+            </wp14:sizeRelH>
+            <wp14:sizeRelV relativeFrom="margin">
+              <wp14:pctHeight>0</wp14:pctHeight>
+            </wp14:sizeRelV>
+          </wp:anchor>
+        </w:drawing>
+      </w:r>
+      <w:r>
+        <w:br w:type="page"/>
+      </w:r>
+    </w:p>
+    <w:p>
+      <w:r>
+        <w:rPr>
+          <w:noProof/>
+        </w:rPr>
+        <w:lastRenderedPageBreak/>
+        <mc:AlternateContent>
+          <mc:Choice Requires="wps">
+            <w:drawing>
+              <wp:anchor distT="45720" distB="45720" distL="114300" distR="114300" simplePos="0" relativeHeight="251682816" behindDoc="0" locked="0" layoutInCell="1" allowOverlap="1" wp14:anchorId="45D4998D" wp14:editId="2BF164B5">
+                <wp:simplePos x="0" y="0"/>
+                <wp:positionH relativeFrom="margin">
+                  <wp:posOffset>2592705</wp:posOffset>
+                </wp:positionH>
+                <wp:positionV relativeFrom="paragraph">
+                  <wp:posOffset>258123</wp:posOffset>
+                </wp:positionV>
+                <wp:extent cx="2360930" cy="1404620"/>
+                <wp:effectExtent l="0" t="0" r="3810" b="0"/>
+                <wp:wrapNone/>
+                <wp:docPr id="19" name="Zone de texte 2"/>
+                <wp:cNvGraphicFramePr>
+                  <a:graphicFrameLocks xmlns:a="http://schemas.openxmlformats.org/drawingml/2006/main"/>
+                </wp:cNvGraphicFramePr>
+                <a:graphic xmlns:a="http://schemas.openxmlformats.org/drawingml/2006/main">
+                  <a:graphicData uri="http://schemas.microsoft.com/office/word/2010/wordprocessingShape">
+                    <wps:wsp>
+                      <wps:cNvSpPr txBox="1">
+                        <a:spLocks noChangeArrowheads="1"/>
+                      </wps:cNvSpPr>
+                      <wps:spPr bwMode="auto">
+                        <a:xfrm>
+                          <a:off x="0" y="0"/>
+                          <a:ext cx="2360930" cy="1404620"/>
+                        </a:xfrm>
+                        <a:prstGeom prst="rect">
+                          <a:avLst/>
+                        </a:prstGeom>
+                        <a:solidFill>
+                          <a:srgbClr val="FFFFFF"/>
+                        </a:solidFill>
+                        <a:ln w="9525">
+                          <a:noFill/>
+                          <a:miter lim="800000"/>
+                          <a:headEnd/>
+                          <a:tailEnd/>
+                        </a:ln>
+                      </wps:spPr>
+                      <wps:txbx>
+                        <w:txbxContent>
+                          <w:p>
+                            <w:pPr>
+                              <w:rPr>
+                                <w:rFonts w:ascii="Poppins" w:hAnsi="Poppins" w:cs="Poppins"/>
+                                <w:b/>
+                                <w:bCs/>
+                                <w:sz w:val="28"/>
+                                <w:szCs w:val="28"/>
+                              </w:rPr>
+                            </w:pPr>
+                            <w:r>
+                              <w:rPr>
+                                <w:rFonts w:ascii="Poppins" w:hAnsi="Poppins" w:cs="Poppins"/>
+                                <w:b/>
+                                <w:bCs/>
+                                <w:sz w:val="28"/>
+                                <w:szCs w:val="28"/>
+                              </w:rPr>
+                              <w:t xml:space="preserve">Page de </w:t>
+                            </w:r>
+                            <w:r>
+                              <w:rPr>
+                                <w:rFonts w:ascii="Poppins" w:hAnsi="Poppins" w:cs="Poppins"/>
+                                <w:b/>
+                                <w:bCs/>
+                                <w:sz w:val="28"/>
+                                <w:szCs w:val="28"/>
+                              </w:rPr>
+                              <w:t>gestion des utilisateurs</w:t>
+                            </w:r>
+                          </w:p>
+                          <w:p>
+                            <w:pPr>
+                              <w:rPr>
+                                <w:rFonts w:ascii="Poppins" w:hAnsi="Poppins" w:cs="Poppins"/>
+                              </w:rPr>
+                            </w:pPr>
+                            <w:r>
+                              <w:rPr>
+                                <w:rFonts w:ascii="Poppins" w:hAnsi="Poppins" w:cs="Poppins"/>
+                              </w:rPr>
+                              <w:t xml:space="preserve">Cette page ne s’affiche que si l’utilisateur </w:t>
+                            </w:r>
+                            <w:r>
+                              <w:rPr>
+                                <w:rFonts w:ascii="Poppins" w:hAnsi="Poppins" w:cs="Poppins"/>
+                              </w:rPr>
+                              <w:t>est un administrateur. Elle permet d’ajouter</w:t>
+                            </w:r>
+                            <w:r>
+                              <w:rPr>
+                                <w:rFonts w:ascii="Poppins" w:hAnsi="Poppins" w:cs="Poppins"/>
+                              </w:rPr>
+                              <w:t xml:space="preserve"> un utilisateur, de modifier en appuyant sur un utilisateur ou de supprimer en appuyant</w:t>
+                            </w:r>
+                            <w:r>
+                              <w:rPr>
+                                <w:rFonts w:ascii="Poppins" w:hAnsi="Poppins" w:cs="Poppins"/>
+                              </w:rPr>
+                              <w:t xml:space="preserve"> </w:t>
+                            </w:r>
+                          </w:p>
+                        </w:txbxContent>
+                      </wps:txbx>
+                      <wps:bodyPr rot="0" vert="horz" wrap="square" lIns="91440" tIns="45720" rIns="91440" bIns="45720" anchor="t" anchorCtr="0">
+                        <a:spAutoFit/>
+                      </wps:bodyPr>
+                    </wps:wsp>
+                  </a:graphicData>
+                </a:graphic>
+                <wp14:sizeRelH relativeFrom="margin">
+                  <wp14:pctWidth>40000</wp14:pctWidth>
+                </wp14:sizeRelH>
+                <wp14:sizeRelV relativeFrom="margin">
+                  <wp14:pctHeight>20000</wp14:pctHeight>
+                </wp14:sizeRelV>
+              </wp:anchor>
+            </w:drawing>
+          </mc:Choice>
+          <mc:Fallback>
+            <w:pict>
+              <v:shape w14:anchorId="45D4998D" id="_x0000_s1032" type="#_x0000_t202" style="position:absolute;margin-left:204.15pt;margin-top:20.3pt;width:185.9pt;height:110.6pt;z-index:251682816;visibility:visible;mso-wrap-style:square;mso-width-percent:400;mso-height-percent:200;mso-wrap-distance-left:9pt;mso-wrap-distance-top:3.6pt;mso-wrap-distance-right:9pt;mso-wrap-distance-bottom:3.6pt;mso-position-horizontal:absolute;mso-position-horizontal-relative:margin;mso-position-vertical:absolute;mso-position-vertical-relative:text;mso-width-percent:400;mso-height-percent:200;mso-width-relative:margin;mso-height-relative:margin;v-text-anchor:top" o:gfxdata="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" stroked="f">
+                <v:textbox style="mso-fit-shape-to-text:t">
+                  <w:txbxContent>
+                    <w:p>
+                      <w:pPr>
+                        <w:rPr>
+                          <w:rFonts w:ascii="Poppins" w:hAnsi="Poppins" w:cs="Poppins"/>
+                          <w:b/>
+                          <w:bCs/>
+                          <w:sz w:val="28"/>
+                          <w:szCs w:val="28"/>
+                        </w:rPr>
+                      </w:pPr>
+                      <w:r>
+                        <w:rPr>
+                          <w:rFonts w:ascii="Poppins" w:hAnsi="Poppins" w:cs="Poppins"/>
+                          <w:b/>
+                          <w:bCs/>
+                          <w:sz w:val="28"/>
+                          <w:szCs w:val="28"/>
+                        </w:rPr>
+                        <w:t xml:space="preserve">Page de </w:t>
+                      </w:r>
+                      <w:r>
+                        <w:rPr>
+                          <w:rFonts w:ascii="Poppins" w:hAnsi="Poppins" w:cs="Poppins"/>
+                          <w:b/>
+                          <w:bCs/>
+                          <w:sz w:val="28"/>
+                          <w:szCs w:val="28"/>
+                        </w:rPr>
+                        <w:t>gestion des utilisateurs</w:t>
+                      </w:r>
+                    </w:p>
+                    <w:p>
+                      <w:pPr>
+                        <w:rPr>
+                          <w:rFonts w:ascii="Poppins" w:hAnsi="Poppins" w:cs="Poppins"/>
+                        </w:rPr>
+                      </w:pPr>
+                      <w:r>
+                        <w:rPr>
+                          <w:rFonts w:ascii="Poppins" w:hAnsi="Poppins" w:cs="Poppins"/>
+                        </w:rPr>
+                        <w:t xml:space="preserve">Cette page ne s’affiche que si l’utilisateur </w:t>
+                      </w:r>
+                      <w:r>
+                        <w:rPr>
+                          <w:rFonts w:ascii="Poppins" w:hAnsi="Poppins" w:cs="Poppins"/>
+                        </w:rPr>
+                        <w:t>est un administrateur. Elle permet d’ajouter</w:t>
+                      </w:r>
+                      <w:r>
+                        <w:rPr>
+                          <w:rFonts w:ascii="Poppins" w:hAnsi="Poppins" w:cs="Poppins"/>
+                        </w:rPr>
+                        <w:t xml:space="preserve"> un utilisateur, de modifier en appuyant sur un utilisateur ou de supprimer en appuyant</w:t>
+                      </w:r>
+                      <w:r>
+                        <w:rPr>
+                          <w:rFonts w:ascii="Poppins" w:hAnsi="Poppins" w:cs="Poppins"/>
+                        </w:rPr>
+                        <w:t xml:space="preserve"> </w:t>
+                      </w:r>
+                    </w:p>
+                  </w:txbxContent>
+                </v:textbox>
+                <w10:wrap anchorx="margin"/>
+              </v:shape>
+            </w:pict>
+          </mc:Fallback>
+        </mc:AlternateContent>
+      </w:r>
+    </w:p>
+    <w:p>
+      <w:r>
+        <w:rPr>
+          <w:noProof/>
+        </w:rPr>
+        <w:drawing>
+          <wp:anchor distT="0" distB="0" distL="114300" distR="114300" simplePos="0" relativeHeight="251687936" behindDoc="0" locked="0" layoutInCell="1" allowOverlap="1" wp14:anchorId="2C1DB467" wp14:editId="4A077C43">
+            <wp:simplePos x="0" y="0"/>
+            <wp:positionH relativeFrom="margin">
+              <wp:posOffset>826135</wp:posOffset>
+            </wp:positionH>
+            <wp:positionV relativeFrom="paragraph">
+              <wp:posOffset>26975</wp:posOffset>
+            </wp:positionV>
+            <wp:extent cx="1110725" cy="2333549"/>
+            <wp:effectExtent l="0" t="0" r="0" b="0"/>
+            <wp:wrapNone/>
+            <wp:docPr id="25" name="Image 25"/>
+            <wp:cNvGraphicFramePr>
+              <a:graphicFrameLocks xmlns:a="http://schemas.openxmlformats.org/drawingml/2006/main" noChangeAspect="1"/>
+            </wp:cNvGraphicFramePr>
+            <a:graphic xmlns:a="http://schemas.openxmlformats.org/drawingml/2006/main">
+              <a:graphicData uri="http://schemas.openxmlformats.org/drawingml/2006/picture">
+                <pic:pic xmlns:pic="http://schemas.openxmlformats.org/drawingml/2006/picture">
+                  <pic:nvPicPr>
+                    <pic:cNvPr id="0" name="Picture 7"/>
+                    <pic:cNvPicPr>
+                      <a:picLocks noChangeAspect="1" noChangeArrowheads="1"/>
+                    </pic:cNvPicPr>
+                  </pic:nvPicPr>
+                  <pic:blipFill>
+                    <a:blip r:embed="rId17" cstate="print">
+                      <a:extLst>
+                        <a:ext uri="{28A0092B-C50C-407E-A947-70E740481C1C}">
+                          <a14:useLocalDpi xmlns:a14="http://schemas.microsoft.com/office/drawing/2010/main" val="0"/>
+                        </a:ext>
+                      </a:extLst>
+                    </a:blip>
+                    <a:srcRect/>
+                    <a:stretch>
+                      <a:fillRect/>
+                    </a:stretch>
+                  </pic:blipFill>
+                  <pic:spPr bwMode="auto">
+                    <a:xfrm>
+                      <a:off x="0" y="0"/>
+                      <a:ext cx="1110725" cy="2333549"/>
+                    </a:xfrm>
+                    <a:prstGeom prst="rect">
+                      <a:avLst/>
+                    </a:prstGeom>
+                    <a:noFill/>
+                    <a:ln>
+                      <a:noFill/>
+                    </a:ln>
+                  </pic:spPr>
+                </pic:pic>
+              </a:graphicData>
+            </a:graphic>
+            <wp14:sizeRelH relativeFrom="margin">
+              <wp14:pctWidth>0</wp14:pctWidth>
+            </wp14:sizeRelH>
+            <wp14:sizeRelV relativeFrom="margin">
+              <wp14:pctHeight>0</wp14:pctHeight>
+            </wp14:sizeRelV>
+          </wp:anchor>
+        </w:drawing>
+      </w:r>
+    </w:p>
+    <w:p/>
+    <w:p>
+      <w:r>
+        <w:rPr>
+          <w:noProof/>
+        </w:rPr>
+        <mc:AlternateContent>
+          <mc:Choice Requires="wps">
+            <w:drawing>
+              <wp:anchor distT="45720" distB="45720" distL="114300" distR="114300" simplePos="0" relativeHeight="251684864" behindDoc="0" locked="0" layoutInCell="1" allowOverlap="1" wp14:anchorId="194040C4" wp14:editId="3D6004B9">
+                <wp:simplePos x="0" y="0"/>
+                <wp:positionH relativeFrom="margin">
+                  <wp:posOffset>2724150</wp:posOffset>
+                </wp:positionH>
+                <wp:positionV relativeFrom="paragraph">
+                  <wp:posOffset>2222071</wp:posOffset>
+                </wp:positionV>
+                <wp:extent cx="2360930" cy="1404620"/>
+                <wp:effectExtent l="0" t="0" r="3810" b="0"/>
+                <wp:wrapNone/>
+                <wp:docPr id="20" name="Zone de texte 20"/>
+                <wp:cNvGraphicFramePr>
+                  <a:graphicFrameLocks xmlns:a="http://schemas.openxmlformats.org/drawingml/2006/main"/>
+                </wp:cNvGraphicFramePr>
+                <a:graphic xmlns:a="http://schemas.openxmlformats.org/drawingml/2006/main">
+                  <a:graphicData uri="http://schemas.microsoft.com/office/word/2010/wordprocessingShape">
+                    <wps:wsp>
+                      <wps:cNvSpPr txBox="1">
+                        <a:spLocks noChangeArrowheads="1"/>
+                      </wps:cNvSpPr>
+                      <wps:spPr bwMode="auto">
+                        <a:xfrm>
+                          <a:off x="0" y="0"/>
+                          <a:ext cx="2360930" cy="1404620"/>
+                        </a:xfrm>
+                        <a:prstGeom prst="rect">
+                          <a:avLst/>
+                        </a:prstGeom>
+                        <a:solidFill>
+                          <a:srgbClr val="FFFFFF"/>
+                        </a:solidFill>
+                        <a:ln w="9525">
+                          <a:noFill/>
+                          <a:miter lim="800000"/>
+                          <a:headEnd/>
+                          <a:tailEnd/>
+                        </a:ln>
+                      </wps:spPr>
+                      <wps:txbx>
+                        <w:txbxContent>
+                          <w:p>
+                            <w:pPr>
+                              <w:rPr>
+                                <w:rFonts w:ascii="Poppins" w:hAnsi="Poppins" w:cs="Poppins"/>
+                                <w:b/>
+                                <w:bCs/>
+                                <w:sz w:val="28"/>
+                                <w:szCs w:val="28"/>
+                              </w:rPr>
+                            </w:pPr>
+                            <w:r>
+                              <w:rPr>
+                                <w:rFonts w:ascii="Poppins" w:hAnsi="Poppins" w:cs="Poppins"/>
+                                <w:b/>
+                                <w:bCs/>
+                                <w:sz w:val="28"/>
+                                <w:szCs w:val="28"/>
+                              </w:rPr>
+                              <w:t xml:space="preserve">Page </w:t>
+                            </w:r>
+                            <w:r>
+                              <w:rPr>
+                                <w:rFonts w:ascii="Poppins" w:hAnsi="Poppins" w:cs="Poppins"/>
+                                <w:b/>
+                                <w:bCs/>
+                                <w:sz w:val="28"/>
+                                <w:szCs w:val="28"/>
+                              </w:rPr>
+                              <w:t>détails de cocktails</w:t>
+                            </w:r>
+                          </w:p>
+                          <w:p>
+                            <w:pPr>
+                              <w:rPr>
+                                <w:rFonts w:ascii="Poppins" w:hAnsi="Poppins" w:cs="Poppins"/>
+                              </w:rPr>
+                            </w:pPr>
+                            <w:r>
+                              <w:rPr>
+                                <w:rFonts w:ascii="Poppins" w:hAnsi="Poppins" w:cs="Poppins"/>
+                              </w:rPr>
+                              <w:t xml:space="preserve">Sur cette page, l’utilisateur pourra </w:t>
+                            </w:r>
+                            <w:r>
+                              <w:rPr>
+                                <w:rFonts w:ascii="Poppins" w:hAnsi="Poppins" w:cs="Poppins"/>
+                              </w:rPr>
+                              <w:t>voir une description du cocktail, les ingrédients nécessaires, ajouter le cocktail dans les favoris et lancer la conception du drink</w:t>
+                            </w:r>
+                            <w:r>
+                              <w:rPr>
+                                <w:rFonts w:ascii="Poppins" w:hAnsi="Poppins" w:cs="Poppins"/>
+                              </w:rPr>
+                              <w:t>.</w:t>
+                            </w:r>
+                          </w:p>
+                        </w:txbxContent>
+                      </wps:txbx>
+                      <wps:bodyPr rot="0" vert="horz" wrap="square" lIns="91440" tIns="45720" rIns="91440" bIns="45720" anchor="t" anchorCtr="0">
+                        <a:spAutoFit/>
+                      </wps:bodyPr>
+                    </wps:wsp>
+                  </a:graphicData>
+                </a:graphic>
+                <wp14:sizeRelH relativeFrom="margin">
+                  <wp14:pctWidth>40000</wp14:pctWidth>
+                </wp14:sizeRelH>
+                <wp14:sizeRelV relativeFrom="margin">
+                  <wp14:pctHeight>20000</wp14:pctHeight>
+                </wp14:sizeRelV>
+              </wp:anchor>
+            </w:drawing>
+          </mc:Choice>
+          <mc:Fallback>
+            <w:pict>
+              <v:shape w14:anchorId="194040C4" id="Zone de texte 20" o:spid="_x0000_s1033" type="#_x0000_t202" style="position:absolute;margin-left:214.5pt;margin-top:174.95pt;width:185.9pt;height:110.6pt;z-index:251684864;visibility:visible;mso-wrap-style:square;mso-width-percent:400;mso-height-percent:200;mso-wrap-distance-left:9pt;mso-wrap-distance-top:3.6pt;mso-wrap-distance-right:9pt;mso-wrap-distance-bottom:3.6pt;mso-position-horizontal:absolute;mso-position-horizontal-relative:margin;mso-position-vertical:absolute;mso-position-vertical-relative:text;mso-width-percent:400;mso-height-percent:200;mso-width-relative:margin;mso-height-relative:margin;v-text-anchor:top" o:gfxdata="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" stroked="f">
+                <v:textbox style="mso-fit-shape-to-text:t">
+                  <w:txbxContent>
+                    <w:p>
+                      <w:pPr>
+                        <w:rPr>
+                          <w:rFonts w:ascii="Poppins" w:hAnsi="Poppins" w:cs="Poppins"/>
+                          <w:b/>
+                          <w:bCs/>
+                          <w:sz w:val="28"/>
+                          <w:szCs w:val="28"/>
+                        </w:rPr>
+                      </w:pPr>
+                      <w:r>
+                        <w:rPr>
+                          <w:rFonts w:ascii="Poppins" w:hAnsi="Poppins" w:cs="Poppins"/>
+                          <w:b/>
+                          <w:bCs/>
+                          <w:sz w:val="28"/>
+                          <w:szCs w:val="28"/>
+                        </w:rPr>
+                        <w:t xml:space="preserve">Page </w:t>
+                      </w:r>
+                      <w:r>
+                        <w:rPr>
+                          <w:rFonts w:ascii="Poppins" w:hAnsi="Poppins" w:cs="Poppins"/>
+                          <w:b/>
+                          <w:bCs/>
+                          <w:sz w:val="28"/>
+                          <w:szCs w:val="28"/>
+                        </w:rPr>
+                        <w:t>détails de cocktails</w:t>
+                      </w:r>
+                    </w:p>
+                    <w:p>
+                      <w:pPr>
+                        <w:rPr>
+                          <w:rFonts w:ascii="Poppins" w:hAnsi="Poppins" w:cs="Poppins"/>
+                        </w:rPr>
+                      </w:pPr>
+                      <w:r>
+                        <w:rPr>
+                          <w:rFonts w:ascii="Poppins" w:hAnsi="Poppins" w:cs="Poppins"/>
+                        </w:rPr>
+                        <w:t xml:space="preserve">Sur cette page, l’utilisateur pourra </w:t>
+                      </w:r>
+                      <w:r>
+                        <w:rPr>
+                          <w:rFonts w:ascii="Poppins" w:hAnsi="Poppins" w:cs="Poppins"/>
+                        </w:rPr>
+                        <w:t>voir une description du cocktail, les ingrédients nécessaires, ajouter le cocktail dans les favoris et lancer la conception du drink</w:t>
+                      </w:r>
+                      <w:r>
+                        <w:rPr>
+                          <w:rFonts w:ascii="Poppins" w:hAnsi="Poppins" w:cs="Poppins"/>
+                        </w:rPr>
+                        <w:t>.</w:t>
+                      </w:r>
+                    </w:p>
+                  </w:txbxContent>
+                </v:textbox>
+                <w10:wrap anchorx="margin"/>
+              </v:shape>
+            </w:pict>
+          </mc:Fallback>
+        </mc:AlternateContent>
+      </w:r>
+      <w:r>
+        <w:rPr>
+          <w:noProof/>
+        </w:rPr>
+        <w:drawing>
+          <wp:anchor distT="0" distB="0" distL="114300" distR="114300" simplePos="0" relativeHeight="251688960" behindDoc="0" locked="0" layoutInCell="1" allowOverlap="1" wp14:anchorId="055A1E90" wp14:editId="031D492F">
+            <wp:simplePos x="0" y="0"/>
+            <wp:positionH relativeFrom="margin">
+              <wp:posOffset>823595</wp:posOffset>
+            </wp:positionH>
+            <wp:positionV relativeFrom="paragraph">
+              <wp:posOffset>2170859</wp:posOffset>
+            </wp:positionV>
+            <wp:extent cx="1117600" cy="2344459"/>
+            <wp:effectExtent l="0" t="0" r="6350" b="0"/>
+            <wp:wrapNone/>
+            <wp:docPr id="12" name="Image 12"/>
+            <wp:cNvGraphicFramePr>
+              <a:graphicFrameLocks xmlns:a="http://schemas.openxmlformats.org/drawingml/2006/main" noChangeAspect="1"/>
+            </wp:cNvGraphicFramePr>
+            <a:graphic xmlns:a="http://schemas.openxmlformats.org/drawingml/2006/main">
+              <a:graphicData uri="http://schemas.openxmlformats.org/drawingml/2006/picture">
+                <pic:pic xmlns:pic="http://schemas.openxmlformats.org/drawingml/2006/picture">
+                  <pic:nvPicPr>
+                    <pic:cNvPr id="0" name="Picture 1"/>
+                    <pic:cNvPicPr>
+                      <a:picLocks noChangeAspect="1" noChangeArrowheads="1"/>
+                    </pic:cNvPicPr>
+                  </pic:nvPicPr>
+                  <pic:blipFill>
+                    <a:blip r:embed="rId18" cstate="print">
+                      <a:extLst>
+                        <a:ext uri="{28A0092B-C50C-407E-A947-70E740481C1C}">
+                          <a14:useLocalDpi xmlns:a14="http://schemas.microsoft.com/office/drawing/2010/main" val="0"/>
+                        </a:ext>
+                      </a:extLst>
+                    </a:blip>
+                    <a:srcRect/>
+                    <a:stretch>
+                      <a:fillRect/>
+                    </a:stretch>
+                  </pic:blipFill>
+                  <pic:spPr bwMode="auto">
+                    <a:xfrm>
+                      <a:off x="0" y="0"/>
+                      <a:ext cx="1117600" cy="2344459"/>
+                    </a:xfrm>
+                    <a:prstGeom prst="rect">
+                      <a:avLst/>
+                    </a:prstGeom>
+                    <a:noFill/>
+                    <a:ln>
+                      <a:noFill/>
+                    </a:ln>
+                  </pic:spPr>
+                </pic:pic>
+              </a:graphicData>
+            </a:graphic>
+            <wp14:sizeRelH relativeFrom="margin">
+              <wp14:pctWidth>0</wp14:pctWidth>
+            </wp14:sizeRelH>
+            <wp14:sizeRelV relativeFrom="margin">
+              <wp14:pctHeight>0</wp14:pctHeight>
+            </wp14:sizeRelV>
+          </wp:anchor>
+        </w:drawing>
+      </w:r>
+      <w:r>
+        <w:rPr>
+          <w:noProof/>
+        </w:rPr>
+        <mc:AlternateContent>
+          <mc:Choice Requires="wps">
+            <w:drawing>
+              <wp:anchor distT="45720" distB="45720" distL="114300" distR="114300" simplePos="0" relativeHeight="251686912" behindDoc="0" locked="0" layoutInCell="1" allowOverlap="1" wp14:anchorId="4456E08A" wp14:editId="039B0F17">
+                <wp:simplePos x="0" y="0"/>
+                <wp:positionH relativeFrom="margin">
+                  <wp:posOffset>2724150</wp:posOffset>
+                </wp:positionH>
+                <wp:positionV relativeFrom="paragraph">
+                  <wp:posOffset>5284470</wp:posOffset>
+                </wp:positionV>
+                <wp:extent cx="2360930" cy="1404620"/>
+                <wp:effectExtent l="0" t="0" r="3810" b="8890"/>
+                <wp:wrapNone/>
+                <wp:docPr id="21" name="Zone de texte 21"/>
+                <wp:cNvGraphicFramePr>
+                  <a:graphicFrameLocks xmlns:a="http://schemas.openxmlformats.org/drawingml/2006/main"/>
+                </wp:cNvGraphicFramePr>
+                <a:graphic xmlns:a="http://schemas.openxmlformats.org/drawingml/2006/main">
+                  <a:graphicData uri="http://schemas.microsoft.com/office/word/2010/wordprocessingShape">
+                    <wps:wsp>
+                      <wps:cNvSpPr txBox="1">
+                        <a:spLocks noChangeArrowheads="1"/>
+                      </wps:cNvSpPr>
+                      <wps:spPr bwMode="auto">
+                        <a:xfrm>
+                          <a:off x="0" y="0"/>
+                          <a:ext cx="2360930" cy="1404620"/>
+                        </a:xfrm>
+                        <a:prstGeom prst="rect">
+                          <a:avLst/>
+                        </a:prstGeom>
+                        <a:solidFill>
+                          <a:srgbClr val="FFFFFF"/>
+                        </a:solidFill>
+                        <a:ln w="9525">
+                          <a:noFill/>
+                          <a:miter lim="800000"/>
+                          <a:headEnd/>
+                          <a:tailEnd/>
+                        </a:ln>
+                      </wps:spPr>
+                      <wps:txbx>
+                        <w:txbxContent>
+                          <w:p>
+                            <w:pPr>
+                              <w:rPr>
+                                <w:rFonts w:ascii="Poppins" w:hAnsi="Poppins" w:cs="Poppins"/>
+                                <w:b/>
+                                <w:bCs/>
+                                <w:sz w:val="28"/>
+                                <w:szCs w:val="28"/>
+                              </w:rPr>
+                            </w:pPr>
+                            <w:r>
+                              <w:rPr>
+                                <w:rFonts w:ascii="Poppins" w:hAnsi="Poppins" w:cs="Poppins"/>
+                                <w:b/>
+                                <w:bCs/>
+                                <w:sz w:val="28"/>
+                                <w:szCs w:val="28"/>
+                              </w:rPr>
+                              <w:t xml:space="preserve">Page </w:t>
+                            </w:r>
+                            <w:r>
+                              <w:rPr>
+                                <w:rFonts w:ascii="Poppins" w:hAnsi="Poppins" w:cs="Poppins"/>
+                                <w:b/>
+                                <w:bCs/>
+                                <w:sz w:val="28"/>
+                                <w:szCs w:val="28"/>
+                              </w:rPr>
+                              <w:t>de connexion</w:t>
+                            </w:r>
+                          </w:p>
+                          <w:p>
+                            <w:pPr>
+                              <w:rPr>
+                                <w:rFonts w:ascii="Poppins" w:hAnsi="Poppins" w:cs="Poppins"/>
+                              </w:rPr>
+                            </w:pPr>
+                            <w:r>
+                              <w:rPr>
+                                <w:rFonts w:ascii="Poppins" w:hAnsi="Poppins" w:cs="Poppins"/>
+                              </w:rPr>
+                              <w:t>Sur cette page, l’utilisateur pourra se connecter à son compte en utilisant son adresse courriel.</w:t>
+                            </w:r>
+                          </w:p>
+                        </w:txbxContent>
+                      </wps:txbx>
+                      <wps:bodyPr rot="0" vert="horz" wrap="square" lIns="91440" tIns="45720" rIns="91440" bIns="45720" anchor="t" anchorCtr="0">
+                        <a:spAutoFit/>
+                      </wps:bodyPr>
+                    </wps:wsp>
+                  </a:graphicData>
+                </a:graphic>
+                <wp14:sizeRelH relativeFrom="margin">
+                  <wp14:pctWidth>40000</wp14:pctWidth>
+                </wp14:sizeRelH>
+                <wp14:sizeRelV relativeFrom="margin">
+                  <wp14:pctHeight>20000</wp14:pctHeight>
+                </wp14:sizeRelV>
+              </wp:anchor>
+            </w:drawing>
+          </mc:Choice>
+          <mc:Fallback>
+            <w:pict>
+              <v:shape w14:anchorId="4456E08A" id="Zone de texte 21" o:spid="_x0000_s1034" type="#_x0000_t202" style="position:absolute;margin-left:214.5pt;margin-top:416.1pt;width:185.9pt;height:110.6pt;z-index:251686912;visibility:visible;mso-wrap-style:square;mso-width-percent:400;mso-height-percent:200;mso-wrap-distance-left:9pt;mso-wrap-distance-top:3.6pt;mso-wrap-distance-right:9pt;mso-wrap-distance-bottom:3.6pt;mso-position-horizontal:absolute;mso-position-horizontal-relative:margin;mso-position-vertical:absolute;mso-position-vertical-relative:text;mso-width-percent:400;mso-height-percent:200;mso-width-relative:margin;mso-height-relative:margin;v-text-anchor:top" o:gfxdata="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" stroked="f">
+                <v:textbox style="mso-fit-shape-to-text:t">
+                  <w:txbxContent>
+                    <w:p>
+                      <w:pPr>
+                        <w:rPr>
+                          <w:rFonts w:ascii="Poppins" w:hAnsi="Poppins" w:cs="Poppins"/>
+                          <w:b/>
+                          <w:bCs/>
+                          <w:sz w:val="28"/>
+                          <w:szCs w:val="28"/>
+                        </w:rPr>
+                      </w:pPr>
+                      <w:r>
+                        <w:rPr>
+                          <w:rFonts w:ascii="Poppins" w:hAnsi="Poppins" w:cs="Poppins"/>
+                          <w:b/>
+                          <w:bCs/>
+                          <w:sz w:val="28"/>
+                          <w:szCs w:val="28"/>
+                        </w:rPr>
+                        <w:t xml:space="preserve">Page </w:t>
+                      </w:r>
+                      <w:r>
+                        <w:rPr>
+                          <w:rFonts w:ascii="Poppins" w:hAnsi="Poppins" w:cs="Poppins"/>
+                          <w:b/>
+                          <w:bCs/>
+                          <w:sz w:val="28"/>
+                          <w:szCs w:val="28"/>
+                        </w:rPr>
+                        <w:t>de connexion</w:t>
+                      </w:r>
+                    </w:p>
+                    <w:p>
+                      <w:pPr>
+                        <w:rPr>
+                          <w:rFonts w:ascii="Poppins" w:hAnsi="Poppins" w:cs="Poppins"/>
+                        </w:rPr>
+                      </w:pPr>
+                      <w:r>
+                        <w:rPr>
+                          <w:rFonts w:ascii="Poppins" w:hAnsi="Poppins" w:cs="Poppins"/>
+                        </w:rPr>
+                        <w:t>Sur cette page, l’utilisateur pourra se connecter à son compte en utilisant son adresse courriel.</w:t>
+                      </w:r>
+                    </w:p>
+                  </w:txbxContent>
+                </v:textbox>
+                <w10:wrap anchorx="margin"/>
+              </v:shape>
+            </w:pict>
+          </mc:Fallback>
+        </mc:AlternateContent>
+      </w:r>
+      <w:r>
+        <w:rPr>
+          <w:noProof/>
+        </w:rPr>
+        <w:drawing>
+          <wp:anchor distT="0" distB="0" distL="114300" distR="114300" simplePos="0" relativeHeight="251685888" behindDoc="0" locked="0" layoutInCell="1" allowOverlap="1" wp14:anchorId="3CFE35AA" wp14:editId="0EE5D3C0">
+            <wp:simplePos x="0" y="0"/>
+            <wp:positionH relativeFrom="margin">
+              <wp:posOffset>819150</wp:posOffset>
+            </wp:positionH>
+            <wp:positionV relativeFrom="paragraph">
+              <wp:posOffset>4876800</wp:posOffset>
+            </wp:positionV>
+            <wp:extent cx="1111250" cy="2332990"/>
+            <wp:effectExtent l="0" t="0" r="0" b="0"/>
+            <wp:wrapNone/>
+            <wp:docPr id="24" name="Image 24"/>
+            <wp:cNvGraphicFramePr>
+              <a:graphicFrameLocks xmlns:a="http://schemas.openxmlformats.org/drawingml/2006/main" noChangeAspect="1"/>
+            </wp:cNvGraphicFramePr>
+            <a:graphic xmlns:a="http://schemas.openxmlformats.org/drawingml/2006/main">
+              <a:graphicData uri="http://schemas.openxmlformats.org/drawingml/2006/picture">
+                <pic:pic xmlns:pic="http://schemas.openxmlformats.org/drawingml/2006/picture">
+                  <pic:nvPicPr>
+                    <pic:cNvPr id="0" name="Picture 2"/>
+                    <pic:cNvPicPr>
+                      <a:picLocks noChangeAspect="1" noChangeArrowheads="1"/>
+                    </pic:cNvPicPr>
+                  </pic:nvPicPr>
+                  <pic:blipFill>
+                    <a:blip r:embed="rId12" cstate="print">
+                      <a:extLst>
+                        <a:ext uri="{28A0092B-C50C-407E-A947-70E740481C1C}">
+                          <a14:useLocalDpi xmlns:a14="http://schemas.microsoft.com/office/drawing/2010/main" val="0"/>
+                        </a:ext>
+                      </a:extLst>
+                    </a:blip>
+                    <a:srcRect/>
+                    <a:stretch>
+                      <a:fillRect/>
+                    </a:stretch>
+                  </pic:blipFill>
+                  <pic:spPr bwMode="auto">
+                    <a:xfrm>
+                      <a:off x="0" y="0"/>
+                      <a:ext cx="1111250" cy="2332990"/>
+                    </a:xfrm>
+                    <a:prstGeom prst="rect">
+                      <a:avLst/>
+                    </a:prstGeom>
+                    <a:noFill/>
+                    <a:ln>
+                      <a:noFill/>
+                    </a:ln>
+                  </pic:spPr>
+                </pic:pic>
+              </a:graphicData>
+            </a:graphic>
+            <wp14:sizeRelH relativeFrom="margin">
+              <wp14:pctWidth>0</wp14:pctWidth>
+            </wp14:sizeRelH>
+            <wp14:sizeRelV relativeFrom="margin">
+              <wp14:pctHeight>0</wp14:pctHeight>
+            </wp14:sizeRelV>
+          </wp:anchor>
+        </w:drawing>
+      </w:r>
+      <w:r>
+        <w:br w:type="page"/>
+      </w:r>
+    </w:p>
+    <w:p/>
+    <w:p>
+      <w:r>
+        <w:br w:type="page"/>
       </w:r>
     </w:p>
     <w:p/>

</xml_diff>